<commit_message>
Add week4 lab Consevation of Momentum data.
</commit_message>
<xml_diff>
--- a/labs/Week 4/Simulated Conservation of Momentum Lab.docx
+++ b/labs/Week 4/Simulated Conservation of Momentum Lab.docx
@@ -1,11 +1,13 @@
 
 <file path=word/document.xml><?xml version="1.0" encoding="utf-8"?>
-<w:document xmlns:wpc="http://schemas.microsoft.com/office/word/2010/wordprocessingCanvas" xmlns:cx="http://schemas.microsoft.com/office/drawing/2014/chartex" xmlns:cx1="http://schemas.microsoft.com/office/drawing/2015/9/8/chartex" xmlns:cx2="http://schemas.microsoft.com/office/drawing/2015/10/21/chartex" xmlns:cx3="http://schemas.microsoft.com/office/drawing/2016/5/9/chartex" xmlns:cx4="http://schemas.microsoft.com/office/drawing/2016/5/10/chartex" xmlns:cx5="http://schemas.microsoft.com/office/drawing/2016/5/11/chartex" xmlns:cx6="http://schemas.microsoft.com/office/drawing/2016/5/12/chartex" xmlns:cx7="http://schemas.microsoft.com/office/drawing/2016/5/13/chartex" xmlns:cx8="http://schemas.microsoft.com/office/drawing/2016/5/14/chartex" xmlns:mc="http://schemas.openxmlformats.org/markup-compatibility/2006" xmlns:aink="http://schemas.microsoft.com/office/drawing/2016/ink" xmlns:am3d="http://schemas.microsoft.com/office/drawing/2017/model3d" xmlns:o="urn:schemas-microsoft-com:office:office" xmlns:r="http://schemas.openxmlformats.org/officeDocument/2006/relationships" xmlns:m="http://schemas.openxmlformats.org/officeDocument/2006/math" xmlns:v="urn:schemas-microsoft-com:vml" xmlns:wp14="http://schemas.microsoft.com/office/word/2010/wordprocessingDrawing" xmlns:wp="http://schemas.openxmlformats.org/drawingml/2006/wordprocessingDrawing" xmlns:w10="urn:schemas-microsoft-com:office:word" xmlns:w="http://schemas.openxmlformats.org/wordprocessingml/2006/main" xmlns:w14="http://schemas.microsoft.com/office/word/2010/wordml" xmlns:w15="http://schemas.microsoft.com/office/word/2012/wordml" xmlns:w16cex="http://schemas.microsoft.com/office/word/2018/wordml/cex" xmlns:w16cid="http://schemas.microsoft.com/office/word/2016/wordml/cid" xmlns:w16="http://schemas.microsoft.com/office/word/2018/wordml" xmlns:w16se="http://schemas.microsoft.com/office/word/2015/wordml/symex" xmlns:wpg="http://schemas.microsoft.com/office/word/2010/wordprocessingGroup" xmlns:wpi="http://schemas.microsoft.com/office/word/2010/wordprocessingInk" xmlns:wne="http://schemas.microsoft.com/office/word/2006/wordml" xmlns:wps="http://schemas.microsoft.com/office/word/2010/wordprocessingShape" mc:Ignorable="w14 w15 w16se w16cid w16 w16cex wp14">
+<w:document xmlns:o="urn:schemas-microsoft-com:office:office" xmlns:r="http://schemas.openxmlformats.org/officeDocument/2006/relationships" xmlns:v="urn:schemas-microsoft-com:vml" xmlns:w="http://schemas.openxmlformats.org/wordprocessingml/2006/main" xmlns:w10="urn:schemas-microsoft-com:office:word" xmlns:wp="http://schemas.openxmlformats.org/drawingml/2006/wordprocessingDrawing" xmlns:wps="http://schemas.microsoft.com/office/word/2010/wordprocessingShape" xmlns:wpg="http://schemas.microsoft.com/office/word/2010/wordprocessingGroup" xmlns:mc="http://schemas.openxmlformats.org/markup-compatibility/2006" xmlns:wp14="http://schemas.microsoft.com/office/word/2010/wordprocessingDrawing" xmlns:w14="http://schemas.microsoft.com/office/word/2010/wordml" mc:Ignorable="w14 wp14">
   <w:body>
     <w:p>
       <w:pPr>
+        <w:pStyle w:val="Normal"/>
         <w:jc w:val="center"/>
         <w:rPr>
+          <w:b/>
           <w:b/>
           <w:bCs/>
           <w:sz w:val="32"/>
@@ -24,16 +26,21 @@
     </w:p>
     <w:p>
       <w:pPr>
+        <w:pStyle w:val="Normal"/>
         <w:ind w:firstLine="720"/>
-      </w:pPr>
-      <w:r>
+        <w:rPr/>
+      </w:pPr>
+      <w:r>
+        <w:rPr/>
         <w:t>In science we talk about laws of conservation of mass, energy, or momentum. These are all laws that examine the state or status of a quantity before and after an event and they predict that within a confined system, the state will not have changed.  Conservation of momentum means that the total momentum of any group of objects before an event is the same as it is afterwards. No momentum has been lost and none has been gained. Although collisions may be elastic or inelastic, and even if some balls bounce off at greater velocity than they started with, energy really is conserved, and total momentum remains constant.</w:t>
       </w:r>
     </w:p>
     <w:p>
       <w:pPr>
+        <w:pStyle w:val="Normal"/>
         <w:ind w:firstLine="720"/>
         <w:rPr>
+          <w:b/>
           <w:b/>
           <w:bCs/>
           <w:sz w:val="32"/>
@@ -52,25 +59,34 @@
     </w:p>
     <w:p>
       <w:pPr>
+        <w:pStyle w:val="Normal"/>
         <w:ind w:firstLine="720"/>
-      </w:pPr>
-      <w:r>
+        <w:rPr/>
+      </w:pPr>
+      <w:r>
+        <w:rPr/>
         <w:t xml:space="preserve">1. Start Virtual Physics and select Conservation of Momentum from the list of assignments. The lab will open in the Mechanics laboratory. </w:t>
       </w:r>
     </w:p>
     <w:p>
       <w:pPr>
+        <w:pStyle w:val="Normal"/>
         <w:ind w:firstLine="720"/>
-      </w:pPr>
-      <w:r>
+        <w:rPr/>
+      </w:pPr>
+      <w:r>
+        <w:rPr/>
         <w:t xml:space="preserve">2. The laboratory will be set up with two balls of same mass on a table. You will perform four experiments to look at the momentum of the system by looking at the momentum of each ball within the system.  </w:t>
       </w:r>
     </w:p>
     <w:p>
       <w:pPr>
+        <w:pStyle w:val="Normal"/>
         <w:ind w:firstLine="720"/>
-      </w:pPr>
-      <w:r>
+        <w:rPr/>
+      </w:pPr>
+      <w:r>
+        <w:rPr/>
         <w:t xml:space="preserve">3. </w:t>
       </w:r>
       <w:r>
@@ -81,31 +97,48 @@
         <w:t>Trial 1: Two moving balls.</w:t>
       </w:r>
       <w:r>
+        <w:rPr/>
         <w:t xml:space="preserve"> The masses of the balls are the same. The velocities of the balls are also the same magnitude but in opposite directions, towards each other. The balls start out separated by 10 meters. Click the Start button to watch them collide and click the Pause button a few seconds after they bounce off each other. Record the final velocity for each ball from the display panel below the table in the data table below. You can display the velocity of the second ball by clicking on the ball, or clicking on the Tracking arrows to change the display.</w:t>
       </w:r>
     </w:p>
     <w:tbl>
       <w:tblPr>
         <w:tblStyle w:val="TableGrid"/>
-        <w:tblW w:w="0" w:type="auto"/>
-        <w:tblLook w:val="04A0" w:firstRow="1" w:lastRow="0" w:firstColumn="1" w:lastColumn="0" w:noHBand="0" w:noVBand="1"/>
+        <w:tblW w:w="9350" w:type="dxa"/>
+        <w:jc w:val="left"/>
+        <w:tblInd w:w="0" w:type="dxa"/>
+        <w:tblCellMar>
+          <w:top w:w="0" w:type="dxa"/>
+          <w:left w:w="108" w:type="dxa"/>
+          <w:bottom w:w="0" w:type="dxa"/>
+          <w:right w:w="108" w:type="dxa"/>
+        </w:tblCellMar>
+        <w:tblLook w:val="04a0" w:noHBand="0" w:noVBand="1" w:firstColumn="1" w:lastRow="0" w:lastColumn="0" w:firstRow="1"/>
       </w:tblPr>
       <w:tblGrid>
         <w:gridCol w:w="1558"/>
         <w:gridCol w:w="1558"/>
         <w:gridCol w:w="1558"/>
+        <w:gridCol w:w="1557"/>
+        <w:gridCol w:w="1560"/>
         <w:gridCol w:w="1558"/>
-        <w:gridCol w:w="1559"/>
-        <w:gridCol w:w="1559"/>
       </w:tblGrid>
       <w:tr>
-        <w:tc>
-          <w:tcPr>
-            <w:tcW w:w="1558" w:type="dxa"/>
-            <w:shd w:val="clear" w:color="auto" w:fill="2F5496" w:themeFill="accent1" w:themeFillShade="BF"/>
-          </w:tcPr>
-          <w:p>
-            <w:r>
+        <w:trPr/>
+        <w:tc>
+          <w:tcPr>
+            <w:tcW w:w="1558" w:type="dxa"/>
+            <w:tcBorders/>
+            <w:shd w:color="auto" w:fill="2F5496" w:themeFill="accent1" w:themeFillShade="bf" w:val="clear"/>
+          </w:tcPr>
+          <w:p>
+            <w:pPr>
+              <w:pStyle w:val="Normal"/>
+              <w:spacing w:lineRule="auto" w:line="240" w:before="0" w:after="0"/>
+              <w:rPr/>
+            </w:pPr>
+            <w:r>
+              <w:rPr/>
               <w:t>Trial 1</w:t>
             </w:r>
           </w:p>
@@ -113,10 +146,17 @@
         <w:tc>
           <w:tcPr>
             <w:tcW w:w="1558" w:type="dxa"/>
-            <w:shd w:val="clear" w:color="auto" w:fill="2F5496" w:themeFill="accent1" w:themeFillShade="BF"/>
-          </w:tcPr>
-          <w:p>
-            <w:r>
+            <w:tcBorders/>
+            <w:shd w:color="auto" w:fill="2F5496" w:themeFill="accent1" w:themeFillShade="bf" w:val="clear"/>
+          </w:tcPr>
+          <w:p>
+            <w:pPr>
+              <w:pStyle w:val="Normal"/>
+              <w:spacing w:lineRule="auto" w:line="240" w:before="0" w:after="0"/>
+              <w:rPr/>
+            </w:pPr>
+            <w:r>
+              <w:rPr/>
               <w:t>Mass (kg)</w:t>
             </w:r>
           </w:p>
@@ -124,55 +164,91 @@
         <w:tc>
           <w:tcPr>
             <w:tcW w:w="1558" w:type="dxa"/>
-            <w:shd w:val="clear" w:color="auto" w:fill="2F5496" w:themeFill="accent1" w:themeFillShade="BF"/>
-          </w:tcPr>
-          <w:p>
-            <w:r>
+            <w:tcBorders/>
+            <w:shd w:color="auto" w:fill="2F5496" w:themeFill="accent1" w:themeFillShade="bf" w:val="clear"/>
+          </w:tcPr>
+          <w:p>
+            <w:pPr>
+              <w:pStyle w:val="Normal"/>
+              <w:spacing w:lineRule="auto" w:line="240" w:before="0" w:after="0"/>
+              <w:rPr/>
+            </w:pPr>
+            <w:r>
+              <w:rPr/>
               <w:t>Velocity Before (m/s)</w:t>
             </w:r>
           </w:p>
         </w:tc>
         <w:tc>
           <w:tcPr>
-            <w:tcW w:w="1558" w:type="dxa"/>
-            <w:shd w:val="clear" w:color="auto" w:fill="2F5496" w:themeFill="accent1" w:themeFillShade="BF"/>
-          </w:tcPr>
-          <w:p>
-            <w:r>
+            <w:tcW w:w="1557" w:type="dxa"/>
+            <w:tcBorders/>
+            <w:shd w:color="auto" w:fill="2F5496" w:themeFill="accent1" w:themeFillShade="bf" w:val="clear"/>
+          </w:tcPr>
+          <w:p>
+            <w:pPr>
+              <w:pStyle w:val="Normal"/>
+              <w:spacing w:lineRule="auto" w:line="240" w:before="0" w:after="0"/>
+              <w:rPr/>
+            </w:pPr>
+            <w:r>
+              <w:rPr/>
               <w:t>Velocity After (m/s)</w:t>
             </w:r>
           </w:p>
         </w:tc>
         <w:tc>
           <w:tcPr>
-            <w:tcW w:w="1559" w:type="dxa"/>
-            <w:shd w:val="clear" w:color="auto" w:fill="2F5496" w:themeFill="accent1" w:themeFillShade="BF"/>
-          </w:tcPr>
-          <w:p>
-            <w:r>
+            <w:tcW w:w="1560" w:type="dxa"/>
+            <w:tcBorders/>
+            <w:shd w:color="auto" w:fill="2F5496" w:themeFill="accent1" w:themeFillShade="bf" w:val="clear"/>
+          </w:tcPr>
+          <w:p>
+            <w:pPr>
+              <w:pStyle w:val="Normal"/>
+              <w:spacing w:lineRule="auto" w:line="240" w:before="0" w:after="0"/>
+              <w:rPr/>
+            </w:pPr>
+            <w:r>
+              <w:rPr/>
               <w:t>Momentum Before          (kg m/s)</w:t>
             </w:r>
           </w:p>
         </w:tc>
         <w:tc>
           <w:tcPr>
-            <w:tcW w:w="1559" w:type="dxa"/>
-            <w:shd w:val="clear" w:color="auto" w:fill="2F5496" w:themeFill="accent1" w:themeFillShade="BF"/>
-          </w:tcPr>
-          <w:p>
-            <w:r>
+            <w:tcW w:w="1558" w:type="dxa"/>
+            <w:tcBorders/>
+            <w:shd w:color="auto" w:fill="2F5496" w:themeFill="accent1" w:themeFillShade="bf" w:val="clear"/>
+          </w:tcPr>
+          <w:p>
+            <w:pPr>
+              <w:pStyle w:val="Normal"/>
+              <w:spacing w:lineRule="auto" w:line="240" w:before="0" w:after="0"/>
+              <w:rPr/>
+            </w:pPr>
+            <w:r>
+              <w:rPr/>
               <w:t>Momentum After (kg m/s)</w:t>
             </w:r>
           </w:p>
         </w:tc>
       </w:tr>
       <w:tr>
-        <w:tc>
-          <w:tcPr>
-            <w:tcW w:w="1558" w:type="dxa"/>
-          </w:tcPr>
-          <w:p>
-            <w:r>
+        <w:trPr/>
+        <w:tc>
+          <w:tcPr>
+            <w:tcW w:w="1558" w:type="dxa"/>
+            <w:tcBorders/>
+          </w:tcPr>
+          <w:p>
+            <w:pPr>
+              <w:pStyle w:val="Normal"/>
+              <w:spacing w:lineRule="auto" w:line="240" w:before="0" w:after="0"/>
+              <w:rPr/>
+            </w:pPr>
+            <w:r>
+              <w:rPr/>
               <w:t>Ball 1</w:t>
             </w:r>
           </w:p>
@@ -180,9 +256,16 @@
         <w:tc>
           <w:tcPr>
             <w:tcW w:w="1558" w:type="dxa"/>
-          </w:tcPr>
-          <w:p>
-            <w:r>
+            <w:tcBorders/>
+          </w:tcPr>
+          <w:p>
+            <w:pPr>
+              <w:pStyle w:val="Normal"/>
+              <w:spacing w:lineRule="auto" w:line="240" w:before="0" w:after="0"/>
+              <w:rPr/>
+            </w:pPr>
+            <w:r>
+              <w:rPr/>
               <w:t>10</w:t>
             </w:r>
           </w:p>
@@ -190,39 +273,87 @@
         <w:tc>
           <w:tcPr>
             <w:tcW w:w="1558" w:type="dxa"/>
-          </w:tcPr>
-          <w:p>
-            <w:r>
+            <w:tcBorders/>
+          </w:tcPr>
+          <w:p>
+            <w:pPr>
+              <w:pStyle w:val="Normal"/>
+              <w:spacing w:lineRule="auto" w:line="240" w:before="0" w:after="0"/>
+              <w:rPr/>
+            </w:pPr>
+            <w:r>
+              <w:rPr/>
               <w:t>10</w:t>
             </w:r>
           </w:p>
         </w:tc>
         <w:tc>
           <w:tcPr>
-            <w:tcW w:w="1558" w:type="dxa"/>
-          </w:tcPr>
-          <w:p/>
-        </w:tc>
-        <w:tc>
-          <w:tcPr>
-            <w:tcW w:w="1559" w:type="dxa"/>
-          </w:tcPr>
-          <w:p/>
-        </w:tc>
-        <w:tc>
-          <w:tcPr>
-            <w:tcW w:w="1559" w:type="dxa"/>
-          </w:tcPr>
-          <w:p/>
+            <w:tcW w:w="1557" w:type="dxa"/>
+            <w:tcBorders/>
+          </w:tcPr>
+          <w:p>
+            <w:pPr>
+              <w:pStyle w:val="Normal"/>
+              <w:spacing w:lineRule="auto" w:line="240" w:before="0" w:after="0"/>
+              <w:rPr/>
+            </w:pPr>
+            <w:r>
+              <w:rPr/>
+              <w:t>-10</w:t>
+            </w:r>
+          </w:p>
+        </w:tc>
+        <w:tc>
+          <w:tcPr>
+            <w:tcW w:w="1560" w:type="dxa"/>
+            <w:tcBorders/>
+          </w:tcPr>
+          <w:p>
+            <w:pPr>
+              <w:pStyle w:val="Normal"/>
+              <w:spacing w:lineRule="auto" w:line="240" w:before="0" w:after="0"/>
+              <w:rPr/>
+            </w:pPr>
+            <w:r>
+              <w:rPr/>
+              <w:t>100</w:t>
+            </w:r>
+          </w:p>
+        </w:tc>
+        <w:tc>
+          <w:tcPr>
+            <w:tcW w:w="1558" w:type="dxa"/>
+            <w:tcBorders/>
+          </w:tcPr>
+          <w:p>
+            <w:pPr>
+              <w:pStyle w:val="Normal"/>
+              <w:spacing w:lineRule="auto" w:line="240" w:before="0" w:after="0"/>
+              <w:rPr/>
+            </w:pPr>
+            <w:r>
+              <w:rPr/>
+              <w:t>-100</w:t>
+            </w:r>
+          </w:p>
         </w:tc>
       </w:tr>
       <w:tr>
-        <w:tc>
-          <w:tcPr>
-            <w:tcW w:w="1558" w:type="dxa"/>
-          </w:tcPr>
-          <w:p>
-            <w:r>
+        <w:trPr/>
+        <w:tc>
+          <w:tcPr>
+            <w:tcW w:w="1558" w:type="dxa"/>
+            <w:tcBorders/>
+          </w:tcPr>
+          <w:p>
+            <w:pPr>
+              <w:pStyle w:val="Normal"/>
+              <w:spacing w:lineRule="auto" w:line="240" w:before="0" w:after="0"/>
+              <w:rPr/>
+            </w:pPr>
+            <w:r>
+              <w:rPr/>
               <w:t>Ball 2</w:t>
             </w:r>
           </w:p>
@@ -230,9 +361,16 @@
         <w:tc>
           <w:tcPr>
             <w:tcW w:w="1558" w:type="dxa"/>
-          </w:tcPr>
-          <w:p>
-            <w:r>
+            <w:tcBorders/>
+          </w:tcPr>
+          <w:p>
+            <w:pPr>
+              <w:pStyle w:val="Normal"/>
+              <w:spacing w:lineRule="auto" w:line="240" w:before="0" w:after="0"/>
+              <w:rPr/>
+            </w:pPr>
+            <w:r>
+              <w:rPr/>
               <w:t>10</w:t>
             </w:r>
           </w:p>
@@ -240,75 +378,148 @@
         <w:tc>
           <w:tcPr>
             <w:tcW w:w="1558" w:type="dxa"/>
-          </w:tcPr>
-          <w:p>
-            <w:r>
-              <w:t>-</w:t>
-            </w:r>
-            <w:r>
+            <w:tcBorders/>
+          </w:tcPr>
+          <w:p>
+            <w:pPr>
+              <w:pStyle w:val="Normal"/>
+              <w:spacing w:lineRule="auto" w:line="240" w:before="0" w:after="0"/>
+              <w:rPr/>
+            </w:pPr>
+            <w:r>
+              <w:rPr/>
+              <w:t>-10</w:t>
+            </w:r>
+          </w:p>
+        </w:tc>
+        <w:tc>
+          <w:tcPr>
+            <w:tcW w:w="1557" w:type="dxa"/>
+            <w:tcBorders/>
+          </w:tcPr>
+          <w:p>
+            <w:pPr>
+              <w:pStyle w:val="Normal"/>
+              <w:spacing w:lineRule="auto" w:line="240" w:before="0" w:after="0"/>
+              <w:rPr/>
+            </w:pPr>
+            <w:r>
+              <w:rPr/>
               <w:t>10</w:t>
             </w:r>
           </w:p>
         </w:tc>
         <w:tc>
           <w:tcPr>
-            <w:tcW w:w="1558" w:type="dxa"/>
-          </w:tcPr>
-          <w:p/>
-        </w:tc>
-        <w:tc>
-          <w:tcPr>
-            <w:tcW w:w="1559" w:type="dxa"/>
-          </w:tcPr>
-          <w:p/>
-        </w:tc>
-        <w:tc>
-          <w:tcPr>
-            <w:tcW w:w="1559" w:type="dxa"/>
-          </w:tcPr>
-          <w:p/>
+            <w:tcW w:w="1560" w:type="dxa"/>
+            <w:tcBorders/>
+          </w:tcPr>
+          <w:p>
+            <w:pPr>
+              <w:pStyle w:val="Normal"/>
+              <w:spacing w:lineRule="auto" w:line="240" w:before="0" w:after="0"/>
+              <w:rPr/>
+            </w:pPr>
+            <w:r>
+              <w:rPr/>
+              <w:t>-100</w:t>
+            </w:r>
+          </w:p>
+        </w:tc>
+        <w:tc>
+          <w:tcPr>
+            <w:tcW w:w="1558" w:type="dxa"/>
+            <w:tcBorders/>
+          </w:tcPr>
+          <w:p>
+            <w:pPr>
+              <w:pStyle w:val="Normal"/>
+              <w:spacing w:lineRule="auto" w:line="240" w:before="0" w:after="0"/>
+              <w:rPr/>
+            </w:pPr>
+            <w:r>
+              <w:rPr/>
+              <w:t>100</w:t>
+            </w:r>
+          </w:p>
         </w:tc>
       </w:tr>
       <w:tr>
-        <w:tc>
-          <w:tcPr>
-            <w:tcW w:w="6232" w:type="dxa"/>
+        <w:trPr/>
+        <w:tc>
+          <w:tcPr>
+            <w:tcW w:w="6231" w:type="dxa"/>
             <w:gridSpan w:val="4"/>
-            <w:shd w:val="clear" w:color="auto" w:fill="2F5496" w:themeFill="accent1" w:themeFillShade="BF"/>
-          </w:tcPr>
-          <w:p>
-            <w:pPr>
+            <w:tcBorders/>
+            <w:shd w:color="auto" w:fill="2F5496" w:themeFill="accent1" w:themeFillShade="bf" w:val="clear"/>
+          </w:tcPr>
+          <w:p>
+            <w:pPr>
+              <w:pStyle w:val="Normal"/>
+              <w:spacing w:lineRule="auto" w:line="240" w:before="0" w:after="0"/>
               <w:jc w:val="center"/>
-            </w:pPr>
-            <w:r>
+              <w:rPr/>
+            </w:pPr>
+            <w:r>
+              <w:rPr/>
               <w:t>Total Momentum</w:t>
             </w:r>
           </w:p>
         </w:tc>
         <w:tc>
           <w:tcPr>
-            <w:tcW w:w="1559" w:type="dxa"/>
-          </w:tcPr>
-          <w:p/>
-        </w:tc>
-        <w:tc>
-          <w:tcPr>
-            <w:tcW w:w="1559" w:type="dxa"/>
-          </w:tcPr>
-          <w:p/>
+            <w:tcW w:w="1560" w:type="dxa"/>
+            <w:tcBorders/>
+          </w:tcPr>
+          <w:p>
+            <w:pPr>
+              <w:pStyle w:val="Normal"/>
+              <w:spacing w:lineRule="auto" w:line="240" w:before="0" w:after="0"/>
+              <w:rPr/>
+            </w:pPr>
+            <w:r>
+              <w:rPr/>
+              <w:t>0</w:t>
+            </w:r>
+          </w:p>
+        </w:tc>
+        <w:tc>
+          <w:tcPr>
+            <w:tcW w:w="1558" w:type="dxa"/>
+            <w:tcBorders/>
+          </w:tcPr>
+          <w:p>
+            <w:pPr>
+              <w:pStyle w:val="Normal"/>
+              <w:spacing w:lineRule="auto" w:line="240" w:before="0" w:after="0"/>
+              <w:rPr/>
+            </w:pPr>
+            <w:r>
+              <w:rPr/>
+              <w:t>0</w:t>
+            </w:r>
+          </w:p>
         </w:tc>
       </w:tr>
     </w:tbl>
     <w:p>
       <w:pPr>
+        <w:pStyle w:val="Normal"/>
         <w:ind w:firstLine="720"/>
-      </w:pPr>
-    </w:p>
-    <w:p>
-      <w:pPr>
+        <w:rPr/>
+      </w:pPr>
+      <w:r>
+        <w:rPr/>
+      </w:r>
+    </w:p>
+    <w:p>
+      <w:pPr>
+        <w:pStyle w:val="Normal"/>
         <w:ind w:firstLine="720"/>
-      </w:pPr>
-      <w:r>
+        <w:rPr/>
+      </w:pPr>
+      <w:r>
+        <w:rPr/>
         <w:t xml:space="preserve">4. </w:t>
       </w:r>
       <w:r>
@@ -319,31 +530,48 @@
         <w:t>Trial 2: One initially moving ball.</w:t>
       </w:r>
       <w:r>
+        <w:rPr/>
         <w:t xml:space="preserve"> Click the Reset button to reset the experiment.  Using the Parameters Palette, change the mass of Ball 1 to 15 kg, and the mass of Ball 2 to 5 kg. Uncheck the Balls Same Mass and Diameter box to be able to change each mass separately. Set the velocity of Ball 1 to 10 m/s and the velocity of Ball 2 to 0 m/s. Click the Start button to watch the balls collide. Click the Pause button a few seconds after they bounce off each other. Record the final velocity of each ball in the data table below. </w:t>
       </w:r>
     </w:p>
     <w:tbl>
       <w:tblPr>
         <w:tblStyle w:val="TableGrid"/>
-        <w:tblW w:w="0" w:type="auto"/>
-        <w:tblLook w:val="04A0" w:firstRow="1" w:lastRow="0" w:firstColumn="1" w:lastColumn="0" w:noHBand="0" w:noVBand="1"/>
+        <w:tblW w:w="9350" w:type="dxa"/>
+        <w:jc w:val="left"/>
+        <w:tblInd w:w="0" w:type="dxa"/>
+        <w:tblCellMar>
+          <w:top w:w="0" w:type="dxa"/>
+          <w:left w:w="108" w:type="dxa"/>
+          <w:bottom w:w="0" w:type="dxa"/>
+          <w:right w:w="108" w:type="dxa"/>
+        </w:tblCellMar>
+        <w:tblLook w:val="04a0" w:noHBand="0" w:noVBand="1" w:firstColumn="1" w:lastRow="0" w:lastColumn="0" w:firstRow="1"/>
       </w:tblPr>
       <w:tblGrid>
         <w:gridCol w:w="1558"/>
         <w:gridCol w:w="1558"/>
         <w:gridCol w:w="1558"/>
+        <w:gridCol w:w="1557"/>
+        <w:gridCol w:w="1560"/>
         <w:gridCol w:w="1558"/>
-        <w:gridCol w:w="1559"/>
-        <w:gridCol w:w="1559"/>
       </w:tblGrid>
       <w:tr>
-        <w:tc>
-          <w:tcPr>
-            <w:tcW w:w="1558" w:type="dxa"/>
-            <w:shd w:val="clear" w:color="auto" w:fill="2F5496" w:themeFill="accent1" w:themeFillShade="BF"/>
-          </w:tcPr>
-          <w:p>
-            <w:r>
+        <w:trPr/>
+        <w:tc>
+          <w:tcPr>
+            <w:tcW w:w="1558" w:type="dxa"/>
+            <w:tcBorders/>
+            <w:shd w:color="auto" w:fill="2F5496" w:themeFill="accent1" w:themeFillShade="bf" w:val="clear"/>
+          </w:tcPr>
+          <w:p>
+            <w:pPr>
+              <w:pStyle w:val="Normal"/>
+              <w:spacing w:lineRule="auto" w:line="240" w:before="0" w:after="0"/>
+              <w:rPr/>
+            </w:pPr>
+            <w:r>
+              <w:rPr/>
               <w:t>Trial 2</w:t>
             </w:r>
           </w:p>
@@ -351,10 +579,17 @@
         <w:tc>
           <w:tcPr>
             <w:tcW w:w="1558" w:type="dxa"/>
-            <w:shd w:val="clear" w:color="auto" w:fill="2F5496" w:themeFill="accent1" w:themeFillShade="BF"/>
-          </w:tcPr>
-          <w:p>
-            <w:r>
+            <w:tcBorders/>
+            <w:shd w:color="auto" w:fill="2F5496" w:themeFill="accent1" w:themeFillShade="bf" w:val="clear"/>
+          </w:tcPr>
+          <w:p>
+            <w:pPr>
+              <w:pStyle w:val="Normal"/>
+              <w:spacing w:lineRule="auto" w:line="240" w:before="0" w:after="0"/>
+              <w:rPr/>
+            </w:pPr>
+            <w:r>
+              <w:rPr/>
               <w:t>Mass (kg)</w:t>
             </w:r>
           </w:p>
@@ -362,55 +597,91 @@
         <w:tc>
           <w:tcPr>
             <w:tcW w:w="1558" w:type="dxa"/>
-            <w:shd w:val="clear" w:color="auto" w:fill="2F5496" w:themeFill="accent1" w:themeFillShade="BF"/>
-          </w:tcPr>
-          <w:p>
-            <w:r>
+            <w:tcBorders/>
+            <w:shd w:color="auto" w:fill="2F5496" w:themeFill="accent1" w:themeFillShade="bf" w:val="clear"/>
+          </w:tcPr>
+          <w:p>
+            <w:pPr>
+              <w:pStyle w:val="Normal"/>
+              <w:spacing w:lineRule="auto" w:line="240" w:before="0" w:after="0"/>
+              <w:rPr/>
+            </w:pPr>
+            <w:r>
+              <w:rPr/>
               <w:t>Velocity Before (m/s)</w:t>
             </w:r>
           </w:p>
         </w:tc>
         <w:tc>
           <w:tcPr>
-            <w:tcW w:w="1558" w:type="dxa"/>
-            <w:shd w:val="clear" w:color="auto" w:fill="2F5496" w:themeFill="accent1" w:themeFillShade="BF"/>
-          </w:tcPr>
-          <w:p>
-            <w:r>
+            <w:tcW w:w="1557" w:type="dxa"/>
+            <w:tcBorders/>
+            <w:shd w:color="auto" w:fill="2F5496" w:themeFill="accent1" w:themeFillShade="bf" w:val="clear"/>
+          </w:tcPr>
+          <w:p>
+            <w:pPr>
+              <w:pStyle w:val="Normal"/>
+              <w:spacing w:lineRule="auto" w:line="240" w:before="0" w:after="0"/>
+              <w:rPr/>
+            </w:pPr>
+            <w:r>
+              <w:rPr/>
               <w:t>Velocity After (m/s)</w:t>
             </w:r>
           </w:p>
         </w:tc>
         <w:tc>
           <w:tcPr>
-            <w:tcW w:w="1559" w:type="dxa"/>
-            <w:shd w:val="clear" w:color="auto" w:fill="2F5496" w:themeFill="accent1" w:themeFillShade="BF"/>
-          </w:tcPr>
-          <w:p>
-            <w:r>
+            <w:tcW w:w="1560" w:type="dxa"/>
+            <w:tcBorders/>
+            <w:shd w:color="auto" w:fill="2F5496" w:themeFill="accent1" w:themeFillShade="bf" w:val="clear"/>
+          </w:tcPr>
+          <w:p>
+            <w:pPr>
+              <w:pStyle w:val="Normal"/>
+              <w:spacing w:lineRule="auto" w:line="240" w:before="0" w:after="0"/>
+              <w:rPr/>
+            </w:pPr>
+            <w:r>
+              <w:rPr/>
               <w:t>Momentum Before          (kg m/s)</w:t>
             </w:r>
           </w:p>
         </w:tc>
         <w:tc>
           <w:tcPr>
-            <w:tcW w:w="1559" w:type="dxa"/>
-            <w:shd w:val="clear" w:color="auto" w:fill="2F5496" w:themeFill="accent1" w:themeFillShade="BF"/>
-          </w:tcPr>
-          <w:p>
-            <w:r>
+            <w:tcW w:w="1558" w:type="dxa"/>
+            <w:tcBorders/>
+            <w:shd w:color="auto" w:fill="2F5496" w:themeFill="accent1" w:themeFillShade="bf" w:val="clear"/>
+          </w:tcPr>
+          <w:p>
+            <w:pPr>
+              <w:pStyle w:val="Normal"/>
+              <w:spacing w:lineRule="auto" w:line="240" w:before="0" w:after="0"/>
+              <w:rPr/>
+            </w:pPr>
+            <w:r>
+              <w:rPr/>
               <w:t>Momentum After (kg m/s)</w:t>
             </w:r>
           </w:p>
         </w:tc>
       </w:tr>
       <w:tr>
-        <w:tc>
-          <w:tcPr>
-            <w:tcW w:w="1558" w:type="dxa"/>
-          </w:tcPr>
-          <w:p>
-            <w:r>
+        <w:trPr/>
+        <w:tc>
+          <w:tcPr>
+            <w:tcW w:w="1558" w:type="dxa"/>
+            <w:tcBorders/>
+          </w:tcPr>
+          <w:p>
+            <w:pPr>
+              <w:pStyle w:val="Normal"/>
+              <w:spacing w:lineRule="auto" w:line="240" w:before="0" w:after="0"/>
+              <w:rPr/>
+            </w:pPr>
+            <w:r>
+              <w:rPr/>
               <w:t>Ball 1</w:t>
             </w:r>
           </w:p>
@@ -418,9 +689,16 @@
         <w:tc>
           <w:tcPr>
             <w:tcW w:w="1558" w:type="dxa"/>
-          </w:tcPr>
-          <w:p>
-            <w:r>
+            <w:tcBorders/>
+          </w:tcPr>
+          <w:p>
+            <w:pPr>
+              <w:pStyle w:val="Normal"/>
+              <w:spacing w:lineRule="auto" w:line="240" w:before="0" w:after="0"/>
+              <w:rPr/>
+            </w:pPr>
+            <w:r>
+              <w:rPr/>
               <w:t>15</w:t>
             </w:r>
           </w:p>
@@ -428,39 +706,87 @@
         <w:tc>
           <w:tcPr>
             <w:tcW w:w="1558" w:type="dxa"/>
-          </w:tcPr>
-          <w:p>
-            <w:r>
+            <w:tcBorders/>
+          </w:tcPr>
+          <w:p>
+            <w:pPr>
+              <w:pStyle w:val="Normal"/>
+              <w:spacing w:lineRule="auto" w:line="240" w:before="0" w:after="0"/>
+              <w:rPr/>
+            </w:pPr>
+            <w:r>
+              <w:rPr/>
               <w:t>10</w:t>
             </w:r>
           </w:p>
         </w:tc>
         <w:tc>
           <w:tcPr>
-            <w:tcW w:w="1558" w:type="dxa"/>
-          </w:tcPr>
-          <w:p/>
-        </w:tc>
-        <w:tc>
-          <w:tcPr>
-            <w:tcW w:w="1559" w:type="dxa"/>
-          </w:tcPr>
-          <w:p/>
-        </w:tc>
-        <w:tc>
-          <w:tcPr>
-            <w:tcW w:w="1559" w:type="dxa"/>
-          </w:tcPr>
-          <w:p/>
+            <w:tcW w:w="1557" w:type="dxa"/>
+            <w:tcBorders/>
+          </w:tcPr>
+          <w:p>
+            <w:pPr>
+              <w:pStyle w:val="Normal"/>
+              <w:spacing w:lineRule="auto" w:line="240" w:before="0" w:after="0"/>
+              <w:rPr/>
+            </w:pPr>
+            <w:r>
+              <w:rPr/>
+              <w:t>5</w:t>
+            </w:r>
+          </w:p>
+        </w:tc>
+        <w:tc>
+          <w:tcPr>
+            <w:tcW w:w="1560" w:type="dxa"/>
+            <w:tcBorders/>
+          </w:tcPr>
+          <w:p>
+            <w:pPr>
+              <w:pStyle w:val="Normal"/>
+              <w:spacing w:lineRule="auto" w:line="240" w:before="0" w:after="0"/>
+              <w:rPr/>
+            </w:pPr>
+            <w:r>
+              <w:rPr/>
+              <w:t>150</w:t>
+            </w:r>
+          </w:p>
+        </w:tc>
+        <w:tc>
+          <w:tcPr>
+            <w:tcW w:w="1558" w:type="dxa"/>
+            <w:tcBorders/>
+          </w:tcPr>
+          <w:p>
+            <w:pPr>
+              <w:pStyle w:val="Normal"/>
+              <w:spacing w:lineRule="auto" w:line="240" w:before="0" w:after="0"/>
+              <w:rPr/>
+            </w:pPr>
+            <w:r>
+              <w:rPr/>
+              <w:t>75</w:t>
+            </w:r>
+          </w:p>
         </w:tc>
       </w:tr>
       <w:tr>
-        <w:tc>
-          <w:tcPr>
-            <w:tcW w:w="1558" w:type="dxa"/>
-          </w:tcPr>
-          <w:p>
-            <w:r>
+        <w:trPr/>
+        <w:tc>
+          <w:tcPr>
+            <w:tcW w:w="1558" w:type="dxa"/>
+            <w:tcBorders/>
+          </w:tcPr>
+          <w:p>
+            <w:pPr>
+              <w:pStyle w:val="Normal"/>
+              <w:spacing w:lineRule="auto" w:line="240" w:before="0" w:after="0"/>
+              <w:rPr/>
+            </w:pPr>
+            <w:r>
+              <w:rPr/>
               <w:t>Ball 2</w:t>
             </w:r>
           </w:p>
@@ -468,9 +794,16 @@
         <w:tc>
           <w:tcPr>
             <w:tcW w:w="1558" w:type="dxa"/>
-          </w:tcPr>
-          <w:p>
-            <w:r>
+            <w:tcBorders/>
+          </w:tcPr>
+          <w:p>
+            <w:pPr>
+              <w:pStyle w:val="Normal"/>
+              <w:spacing w:lineRule="auto" w:line="240" w:before="0" w:after="0"/>
+              <w:rPr/>
+            </w:pPr>
+            <w:r>
+              <w:rPr/>
               <w:t>5</w:t>
             </w:r>
           </w:p>
@@ -478,73 +811,148 @@
         <w:tc>
           <w:tcPr>
             <w:tcW w:w="1558" w:type="dxa"/>
-          </w:tcPr>
-          <w:p>
-            <w:r>
+            <w:tcBorders/>
+          </w:tcPr>
+          <w:p>
+            <w:pPr>
+              <w:pStyle w:val="Normal"/>
+              <w:spacing w:lineRule="auto" w:line="240" w:before="0" w:after="0"/>
+              <w:rPr/>
+            </w:pPr>
+            <w:r>
+              <w:rPr/>
               <w:t>0</w:t>
             </w:r>
           </w:p>
         </w:tc>
         <w:tc>
           <w:tcPr>
-            <w:tcW w:w="1558" w:type="dxa"/>
-          </w:tcPr>
-          <w:p/>
-        </w:tc>
-        <w:tc>
-          <w:tcPr>
-            <w:tcW w:w="1559" w:type="dxa"/>
-          </w:tcPr>
-          <w:p/>
-        </w:tc>
-        <w:tc>
-          <w:tcPr>
-            <w:tcW w:w="1559" w:type="dxa"/>
-          </w:tcPr>
-          <w:p/>
+            <w:tcW w:w="1557" w:type="dxa"/>
+            <w:tcBorders/>
+          </w:tcPr>
+          <w:p>
+            <w:pPr>
+              <w:pStyle w:val="Normal"/>
+              <w:spacing w:lineRule="auto" w:line="240" w:before="0" w:after="0"/>
+              <w:rPr/>
+            </w:pPr>
+            <w:r>
+              <w:rPr/>
+              <w:t>15</w:t>
+            </w:r>
+          </w:p>
+        </w:tc>
+        <w:tc>
+          <w:tcPr>
+            <w:tcW w:w="1560" w:type="dxa"/>
+            <w:tcBorders/>
+          </w:tcPr>
+          <w:p>
+            <w:pPr>
+              <w:pStyle w:val="Normal"/>
+              <w:spacing w:lineRule="auto" w:line="240" w:before="0" w:after="0"/>
+              <w:rPr/>
+            </w:pPr>
+            <w:r>
+              <w:rPr/>
+              <w:t>0</w:t>
+            </w:r>
+          </w:p>
+        </w:tc>
+        <w:tc>
+          <w:tcPr>
+            <w:tcW w:w="1558" w:type="dxa"/>
+            <w:tcBorders/>
+          </w:tcPr>
+          <w:p>
+            <w:pPr>
+              <w:pStyle w:val="Normal"/>
+              <w:spacing w:lineRule="auto" w:line="240" w:before="0" w:after="0"/>
+              <w:rPr/>
+            </w:pPr>
+            <w:r>
+              <w:rPr/>
+              <w:t>75</w:t>
+            </w:r>
+          </w:p>
         </w:tc>
       </w:tr>
       <w:tr>
-        <w:tc>
-          <w:tcPr>
-            <w:tcW w:w="6232" w:type="dxa"/>
+        <w:trPr/>
+        <w:tc>
+          <w:tcPr>
+            <w:tcW w:w="6231" w:type="dxa"/>
             <w:gridSpan w:val="4"/>
-            <w:shd w:val="clear" w:color="auto" w:fill="2F5496" w:themeFill="accent1" w:themeFillShade="BF"/>
-          </w:tcPr>
-          <w:p>
-            <w:pPr>
+            <w:tcBorders/>
+            <w:shd w:color="auto" w:fill="2F5496" w:themeFill="accent1" w:themeFillShade="bf" w:val="clear"/>
+          </w:tcPr>
+          <w:p>
+            <w:pPr>
+              <w:pStyle w:val="Normal"/>
+              <w:spacing w:lineRule="auto" w:line="240" w:before="0" w:after="0"/>
               <w:jc w:val="center"/>
-            </w:pPr>
-            <w:r>
+              <w:rPr/>
+            </w:pPr>
+            <w:r>
+              <w:rPr/>
               <w:t>Total Momentum</w:t>
             </w:r>
           </w:p>
         </w:tc>
         <w:tc>
           <w:tcPr>
-            <w:tcW w:w="1559" w:type="dxa"/>
-          </w:tcPr>
-          <w:p/>
-        </w:tc>
-        <w:tc>
-          <w:tcPr>
-            <w:tcW w:w="1559" w:type="dxa"/>
-          </w:tcPr>
-          <w:p/>
+            <w:tcW w:w="1560" w:type="dxa"/>
+            <w:tcBorders/>
+          </w:tcPr>
+          <w:p>
+            <w:pPr>
+              <w:pStyle w:val="Normal"/>
+              <w:spacing w:lineRule="auto" w:line="240" w:before="0" w:after="0"/>
+              <w:rPr/>
+            </w:pPr>
+            <w:r>
+              <w:rPr/>
+              <w:t>150</w:t>
+            </w:r>
+          </w:p>
+        </w:tc>
+        <w:tc>
+          <w:tcPr>
+            <w:tcW w:w="1558" w:type="dxa"/>
+            <w:tcBorders/>
+          </w:tcPr>
+          <w:p>
+            <w:pPr>
+              <w:pStyle w:val="Normal"/>
+              <w:spacing w:lineRule="auto" w:line="240" w:before="0" w:after="0"/>
+              <w:rPr/>
+            </w:pPr>
+            <w:r>
+              <w:rPr/>
+              <w:t>150</w:t>
+            </w:r>
+          </w:p>
         </w:tc>
       </w:tr>
     </w:tbl>
     <w:p>
       <w:pPr>
+        <w:pStyle w:val="Normal"/>
         <w:ind w:firstLine="720"/>
-      </w:pPr>
-    </w:p>
-    <w:p>
-      <w:pPr>
+        <w:rPr/>
+      </w:pPr>
+      <w:r>
+        <w:rPr/>
+      </w:r>
+    </w:p>
+    <w:p>
+      <w:pPr>
+        <w:pStyle w:val="Normal"/>
         <w:ind w:firstLine="720"/>
-      </w:pPr>
-      <w:r>
-        <w:lastRenderedPageBreak/>
+        <w:rPr/>
+      </w:pPr>
+      <w:r>
+        <w:rPr/>
         <w:t xml:space="preserve">5. </w:t>
       </w:r>
       <w:r>
@@ -555,31 +963,48 @@
         <w:t>Trial 3: Two connected balls.</w:t>
       </w:r>
       <w:r>
+        <w:rPr/>
         <w:t xml:space="preserve">  Click the Reset button to reset the experiment. Set the velocity of ball 2 to 0 m/s, and change the Elasticity to 0 to make the balls inelastic. Click the Start button to watch the balls collide. Click the Pause button a few seconds after they bounce off each other. Record the final velocity of each ball in the data table below.</w:t>
       </w:r>
     </w:p>
     <w:tbl>
       <w:tblPr>
         <w:tblStyle w:val="TableGrid"/>
-        <w:tblW w:w="0" w:type="auto"/>
-        <w:tblLook w:val="04A0" w:firstRow="1" w:lastRow="0" w:firstColumn="1" w:lastColumn="0" w:noHBand="0" w:noVBand="1"/>
+        <w:tblW w:w="9350" w:type="dxa"/>
+        <w:jc w:val="left"/>
+        <w:tblInd w:w="0" w:type="dxa"/>
+        <w:tblCellMar>
+          <w:top w:w="0" w:type="dxa"/>
+          <w:left w:w="108" w:type="dxa"/>
+          <w:bottom w:w="0" w:type="dxa"/>
+          <w:right w:w="108" w:type="dxa"/>
+        </w:tblCellMar>
+        <w:tblLook w:val="04a0" w:noHBand="0" w:noVBand="1" w:firstColumn="1" w:lastRow="0" w:lastColumn="0" w:firstRow="1"/>
       </w:tblPr>
       <w:tblGrid>
         <w:gridCol w:w="1558"/>
         <w:gridCol w:w="1558"/>
         <w:gridCol w:w="1558"/>
+        <w:gridCol w:w="1557"/>
+        <w:gridCol w:w="1560"/>
         <w:gridCol w:w="1558"/>
-        <w:gridCol w:w="1559"/>
-        <w:gridCol w:w="1559"/>
       </w:tblGrid>
       <w:tr>
-        <w:tc>
-          <w:tcPr>
-            <w:tcW w:w="1558" w:type="dxa"/>
-            <w:shd w:val="clear" w:color="auto" w:fill="2F5496" w:themeFill="accent1" w:themeFillShade="BF"/>
-          </w:tcPr>
-          <w:p>
-            <w:r>
+        <w:trPr/>
+        <w:tc>
+          <w:tcPr>
+            <w:tcW w:w="1558" w:type="dxa"/>
+            <w:tcBorders/>
+            <w:shd w:color="auto" w:fill="2F5496" w:themeFill="accent1" w:themeFillShade="bf" w:val="clear"/>
+          </w:tcPr>
+          <w:p>
+            <w:pPr>
+              <w:pStyle w:val="Normal"/>
+              <w:spacing w:lineRule="auto" w:line="240" w:before="0" w:after="0"/>
+              <w:rPr/>
+            </w:pPr>
+            <w:r>
+              <w:rPr/>
               <w:t>Trial 3</w:t>
             </w:r>
           </w:p>
@@ -587,10 +1012,17 @@
         <w:tc>
           <w:tcPr>
             <w:tcW w:w="1558" w:type="dxa"/>
-            <w:shd w:val="clear" w:color="auto" w:fill="2F5496" w:themeFill="accent1" w:themeFillShade="BF"/>
-          </w:tcPr>
-          <w:p>
-            <w:r>
+            <w:tcBorders/>
+            <w:shd w:color="auto" w:fill="2F5496" w:themeFill="accent1" w:themeFillShade="bf" w:val="clear"/>
+          </w:tcPr>
+          <w:p>
+            <w:pPr>
+              <w:pStyle w:val="Normal"/>
+              <w:spacing w:lineRule="auto" w:line="240" w:before="0" w:after="0"/>
+              <w:rPr/>
+            </w:pPr>
+            <w:r>
+              <w:rPr/>
               <w:t>Mass (kg)</w:t>
             </w:r>
           </w:p>
@@ -598,55 +1030,91 @@
         <w:tc>
           <w:tcPr>
             <w:tcW w:w="1558" w:type="dxa"/>
-            <w:shd w:val="clear" w:color="auto" w:fill="2F5496" w:themeFill="accent1" w:themeFillShade="BF"/>
-          </w:tcPr>
-          <w:p>
-            <w:r>
+            <w:tcBorders/>
+            <w:shd w:color="auto" w:fill="2F5496" w:themeFill="accent1" w:themeFillShade="bf" w:val="clear"/>
+          </w:tcPr>
+          <w:p>
+            <w:pPr>
+              <w:pStyle w:val="Normal"/>
+              <w:spacing w:lineRule="auto" w:line="240" w:before="0" w:after="0"/>
+              <w:rPr/>
+            </w:pPr>
+            <w:r>
+              <w:rPr/>
               <w:t>Velocity Before (m/s)</w:t>
             </w:r>
           </w:p>
         </w:tc>
         <w:tc>
           <w:tcPr>
-            <w:tcW w:w="1558" w:type="dxa"/>
-            <w:shd w:val="clear" w:color="auto" w:fill="2F5496" w:themeFill="accent1" w:themeFillShade="BF"/>
-          </w:tcPr>
-          <w:p>
-            <w:r>
+            <w:tcW w:w="1557" w:type="dxa"/>
+            <w:tcBorders/>
+            <w:shd w:color="auto" w:fill="2F5496" w:themeFill="accent1" w:themeFillShade="bf" w:val="clear"/>
+          </w:tcPr>
+          <w:p>
+            <w:pPr>
+              <w:pStyle w:val="Normal"/>
+              <w:spacing w:lineRule="auto" w:line="240" w:before="0" w:after="0"/>
+              <w:rPr/>
+            </w:pPr>
+            <w:r>
+              <w:rPr/>
               <w:t>Velocity After (m/s)</w:t>
             </w:r>
           </w:p>
         </w:tc>
         <w:tc>
           <w:tcPr>
-            <w:tcW w:w="1559" w:type="dxa"/>
-            <w:shd w:val="clear" w:color="auto" w:fill="2F5496" w:themeFill="accent1" w:themeFillShade="BF"/>
-          </w:tcPr>
-          <w:p>
-            <w:r>
+            <w:tcW w:w="1560" w:type="dxa"/>
+            <w:tcBorders/>
+            <w:shd w:color="auto" w:fill="2F5496" w:themeFill="accent1" w:themeFillShade="bf" w:val="clear"/>
+          </w:tcPr>
+          <w:p>
+            <w:pPr>
+              <w:pStyle w:val="Normal"/>
+              <w:spacing w:lineRule="auto" w:line="240" w:before="0" w:after="0"/>
+              <w:rPr/>
+            </w:pPr>
+            <w:r>
+              <w:rPr/>
               <w:t>Momentum Before          (kg m/s)</w:t>
             </w:r>
           </w:p>
         </w:tc>
         <w:tc>
           <w:tcPr>
-            <w:tcW w:w="1559" w:type="dxa"/>
-            <w:shd w:val="clear" w:color="auto" w:fill="2F5496" w:themeFill="accent1" w:themeFillShade="BF"/>
-          </w:tcPr>
-          <w:p>
-            <w:r>
+            <w:tcW w:w="1558" w:type="dxa"/>
+            <w:tcBorders/>
+            <w:shd w:color="auto" w:fill="2F5496" w:themeFill="accent1" w:themeFillShade="bf" w:val="clear"/>
+          </w:tcPr>
+          <w:p>
+            <w:pPr>
+              <w:pStyle w:val="Normal"/>
+              <w:spacing w:lineRule="auto" w:line="240" w:before="0" w:after="0"/>
+              <w:rPr/>
+            </w:pPr>
+            <w:r>
+              <w:rPr/>
               <w:t>Momentum After (kg m/s)</w:t>
             </w:r>
           </w:p>
         </w:tc>
       </w:tr>
       <w:tr>
-        <w:tc>
-          <w:tcPr>
-            <w:tcW w:w="1558" w:type="dxa"/>
-          </w:tcPr>
-          <w:p>
-            <w:r>
+        <w:trPr/>
+        <w:tc>
+          <w:tcPr>
+            <w:tcW w:w="1558" w:type="dxa"/>
+            <w:tcBorders/>
+          </w:tcPr>
+          <w:p>
+            <w:pPr>
+              <w:pStyle w:val="Normal"/>
+              <w:spacing w:lineRule="auto" w:line="240" w:before="0" w:after="0"/>
+              <w:rPr/>
+            </w:pPr>
+            <w:r>
+              <w:rPr/>
               <w:t>Ball 1</w:t>
             </w:r>
           </w:p>
@@ -654,9 +1122,16 @@
         <w:tc>
           <w:tcPr>
             <w:tcW w:w="1558" w:type="dxa"/>
-          </w:tcPr>
-          <w:p>
-            <w:r>
+            <w:tcBorders/>
+          </w:tcPr>
+          <w:p>
+            <w:pPr>
+              <w:pStyle w:val="Normal"/>
+              <w:spacing w:lineRule="auto" w:line="240" w:before="0" w:after="0"/>
+              <w:rPr/>
+            </w:pPr>
+            <w:r>
+              <w:rPr/>
               <w:t>10</w:t>
             </w:r>
           </w:p>
@@ -664,39 +1139,87 @@
         <w:tc>
           <w:tcPr>
             <w:tcW w:w="1558" w:type="dxa"/>
-          </w:tcPr>
-          <w:p>
-            <w:r>
+            <w:tcBorders/>
+          </w:tcPr>
+          <w:p>
+            <w:pPr>
+              <w:pStyle w:val="Normal"/>
+              <w:spacing w:lineRule="auto" w:line="240" w:before="0" w:after="0"/>
+              <w:rPr/>
+            </w:pPr>
+            <w:r>
+              <w:rPr/>
               <w:t>10</w:t>
             </w:r>
           </w:p>
         </w:tc>
         <w:tc>
           <w:tcPr>
-            <w:tcW w:w="1558" w:type="dxa"/>
-          </w:tcPr>
-          <w:p/>
-        </w:tc>
-        <w:tc>
-          <w:tcPr>
-            <w:tcW w:w="1559" w:type="dxa"/>
-          </w:tcPr>
-          <w:p/>
-        </w:tc>
-        <w:tc>
-          <w:tcPr>
-            <w:tcW w:w="1559" w:type="dxa"/>
-          </w:tcPr>
-          <w:p/>
+            <w:tcW w:w="1557" w:type="dxa"/>
+            <w:tcBorders/>
+          </w:tcPr>
+          <w:p>
+            <w:pPr>
+              <w:pStyle w:val="Normal"/>
+              <w:spacing w:lineRule="auto" w:line="240" w:before="0" w:after="0"/>
+              <w:rPr/>
+            </w:pPr>
+            <w:r>
+              <w:rPr/>
+              <w:t>5</w:t>
+            </w:r>
+          </w:p>
+        </w:tc>
+        <w:tc>
+          <w:tcPr>
+            <w:tcW w:w="1560" w:type="dxa"/>
+            <w:tcBorders/>
+          </w:tcPr>
+          <w:p>
+            <w:pPr>
+              <w:pStyle w:val="Normal"/>
+              <w:spacing w:lineRule="auto" w:line="240" w:before="0" w:after="0"/>
+              <w:rPr/>
+            </w:pPr>
+            <w:r>
+              <w:rPr/>
+              <w:t>100</w:t>
+            </w:r>
+          </w:p>
+        </w:tc>
+        <w:tc>
+          <w:tcPr>
+            <w:tcW w:w="1558" w:type="dxa"/>
+            <w:tcBorders/>
+          </w:tcPr>
+          <w:p>
+            <w:pPr>
+              <w:pStyle w:val="Normal"/>
+              <w:spacing w:lineRule="auto" w:line="240" w:before="0" w:after="0"/>
+              <w:rPr/>
+            </w:pPr>
+            <w:r>
+              <w:rPr/>
+              <w:t>50</w:t>
+            </w:r>
+          </w:p>
         </w:tc>
       </w:tr>
       <w:tr>
-        <w:tc>
-          <w:tcPr>
-            <w:tcW w:w="1558" w:type="dxa"/>
-          </w:tcPr>
-          <w:p>
-            <w:r>
+        <w:trPr/>
+        <w:tc>
+          <w:tcPr>
+            <w:tcW w:w="1558" w:type="dxa"/>
+            <w:tcBorders/>
+          </w:tcPr>
+          <w:p>
+            <w:pPr>
+              <w:pStyle w:val="Normal"/>
+              <w:spacing w:lineRule="auto" w:line="240" w:before="0" w:after="0"/>
+              <w:rPr/>
+            </w:pPr>
+            <w:r>
+              <w:rPr/>
               <w:t>Ball 2</w:t>
             </w:r>
           </w:p>
@@ -704,9 +1227,16 @@
         <w:tc>
           <w:tcPr>
             <w:tcW w:w="1558" w:type="dxa"/>
-          </w:tcPr>
-          <w:p>
-            <w:r>
+            <w:tcBorders/>
+          </w:tcPr>
+          <w:p>
+            <w:pPr>
+              <w:pStyle w:val="Normal"/>
+              <w:spacing w:lineRule="auto" w:line="240" w:before="0" w:after="0"/>
+              <w:rPr/>
+            </w:pPr>
+            <w:r>
+              <w:rPr/>
               <w:t>10</w:t>
             </w:r>
           </w:p>
@@ -714,72 +1244,148 @@
         <w:tc>
           <w:tcPr>
             <w:tcW w:w="1558" w:type="dxa"/>
-          </w:tcPr>
-          <w:p>
-            <w:r>
+            <w:tcBorders/>
+          </w:tcPr>
+          <w:p>
+            <w:pPr>
+              <w:pStyle w:val="Normal"/>
+              <w:spacing w:lineRule="auto" w:line="240" w:before="0" w:after="0"/>
+              <w:rPr/>
+            </w:pPr>
+            <w:r>
+              <w:rPr/>
               <w:t>0</w:t>
             </w:r>
           </w:p>
         </w:tc>
         <w:tc>
           <w:tcPr>
-            <w:tcW w:w="1558" w:type="dxa"/>
-          </w:tcPr>
-          <w:p/>
-        </w:tc>
-        <w:tc>
-          <w:tcPr>
-            <w:tcW w:w="1559" w:type="dxa"/>
-          </w:tcPr>
-          <w:p/>
-        </w:tc>
-        <w:tc>
-          <w:tcPr>
-            <w:tcW w:w="1559" w:type="dxa"/>
-          </w:tcPr>
-          <w:p/>
+            <w:tcW w:w="1557" w:type="dxa"/>
+            <w:tcBorders/>
+          </w:tcPr>
+          <w:p>
+            <w:pPr>
+              <w:pStyle w:val="Normal"/>
+              <w:spacing w:lineRule="auto" w:line="240" w:before="0" w:after="0"/>
+              <w:rPr/>
+            </w:pPr>
+            <w:r>
+              <w:rPr/>
+              <w:t>5</w:t>
+            </w:r>
+          </w:p>
+        </w:tc>
+        <w:tc>
+          <w:tcPr>
+            <w:tcW w:w="1560" w:type="dxa"/>
+            <w:tcBorders/>
+          </w:tcPr>
+          <w:p>
+            <w:pPr>
+              <w:pStyle w:val="Normal"/>
+              <w:spacing w:lineRule="auto" w:line="240" w:before="0" w:after="0"/>
+              <w:rPr/>
+            </w:pPr>
+            <w:r>
+              <w:rPr/>
+              <w:t>0</w:t>
+            </w:r>
+          </w:p>
+        </w:tc>
+        <w:tc>
+          <w:tcPr>
+            <w:tcW w:w="1558" w:type="dxa"/>
+            <w:tcBorders/>
+          </w:tcPr>
+          <w:p>
+            <w:pPr>
+              <w:pStyle w:val="Normal"/>
+              <w:spacing w:lineRule="auto" w:line="240" w:before="0" w:after="0"/>
+              <w:rPr/>
+            </w:pPr>
+            <w:r>
+              <w:rPr/>
+              <w:t>50</w:t>
+            </w:r>
+          </w:p>
         </w:tc>
       </w:tr>
       <w:tr>
-        <w:tc>
-          <w:tcPr>
-            <w:tcW w:w="6232" w:type="dxa"/>
+        <w:trPr/>
+        <w:tc>
+          <w:tcPr>
+            <w:tcW w:w="6231" w:type="dxa"/>
             <w:gridSpan w:val="4"/>
-            <w:shd w:val="clear" w:color="auto" w:fill="2F5496" w:themeFill="accent1" w:themeFillShade="BF"/>
-          </w:tcPr>
-          <w:p>
-            <w:pPr>
+            <w:tcBorders/>
+            <w:shd w:color="auto" w:fill="2F5496" w:themeFill="accent1" w:themeFillShade="bf" w:val="clear"/>
+          </w:tcPr>
+          <w:p>
+            <w:pPr>
+              <w:pStyle w:val="Normal"/>
+              <w:spacing w:lineRule="auto" w:line="240" w:before="0" w:after="0"/>
               <w:jc w:val="center"/>
-            </w:pPr>
-            <w:r>
+              <w:rPr/>
+            </w:pPr>
+            <w:r>
+              <w:rPr/>
               <w:t>Total Momentum</w:t>
             </w:r>
           </w:p>
         </w:tc>
         <w:tc>
           <w:tcPr>
-            <w:tcW w:w="1559" w:type="dxa"/>
-          </w:tcPr>
-          <w:p/>
-        </w:tc>
-        <w:tc>
-          <w:tcPr>
-            <w:tcW w:w="1559" w:type="dxa"/>
-          </w:tcPr>
-          <w:p/>
+            <w:tcW w:w="1560" w:type="dxa"/>
+            <w:tcBorders/>
+          </w:tcPr>
+          <w:p>
+            <w:pPr>
+              <w:pStyle w:val="Normal"/>
+              <w:spacing w:lineRule="auto" w:line="240" w:before="0" w:after="0"/>
+              <w:rPr/>
+            </w:pPr>
+            <w:r>
+              <w:rPr/>
+              <w:t>100</w:t>
+            </w:r>
+          </w:p>
+        </w:tc>
+        <w:tc>
+          <w:tcPr>
+            <w:tcW w:w="1558" w:type="dxa"/>
+            <w:tcBorders/>
+          </w:tcPr>
+          <w:p>
+            <w:pPr>
+              <w:pStyle w:val="Normal"/>
+              <w:spacing w:lineRule="auto" w:line="240" w:before="0" w:after="0"/>
+              <w:rPr/>
+            </w:pPr>
+            <w:r>
+              <w:rPr/>
+              <w:t>100</w:t>
+            </w:r>
+          </w:p>
         </w:tc>
       </w:tr>
     </w:tbl>
     <w:p>
       <w:pPr>
+        <w:pStyle w:val="Normal"/>
         <w:ind w:firstLine="720"/>
-      </w:pPr>
-    </w:p>
-    <w:p>
-      <w:pPr>
+        <w:rPr/>
+      </w:pPr>
+      <w:r>
+        <w:rPr/>
+      </w:r>
+    </w:p>
+    <w:p>
+      <w:pPr>
+        <w:pStyle w:val="Normal"/>
         <w:ind w:firstLine="720"/>
-      </w:pPr>
-      <w:r>
+        <w:rPr/>
+      </w:pPr>
+      <w:r>
+        <w:rPr/>
         <w:t xml:space="preserve">6. </w:t>
       </w:r>
       <w:r>
@@ -790,31 +1396,48 @@
         <w:t>Trial 4: Choose your own variables.</w:t>
       </w:r>
       <w:r>
+        <w:rPr/>
         <w:t xml:space="preserve"> Click the Reset button to reset the experiment.  Click on the red Recording button to start recording data. Choose your own masses and velocities for each ball. Try it with the balls initially traveling in the same direction, but with one of the balls traveling faster than the other. Switch the elasticity to 0 again to observe an inelastic collision. Predict what you think the resulting velocities might be. Test this prediction. Record the data.</w:t>
       </w:r>
     </w:p>
     <w:tbl>
       <w:tblPr>
         <w:tblStyle w:val="TableGrid"/>
-        <w:tblW w:w="0" w:type="auto"/>
-        <w:tblLook w:val="04A0" w:firstRow="1" w:lastRow="0" w:firstColumn="1" w:lastColumn="0" w:noHBand="0" w:noVBand="1"/>
+        <w:tblW w:w="9350" w:type="dxa"/>
+        <w:jc w:val="left"/>
+        <w:tblInd w:w="0" w:type="dxa"/>
+        <w:tblCellMar>
+          <w:top w:w="0" w:type="dxa"/>
+          <w:left w:w="108" w:type="dxa"/>
+          <w:bottom w:w="0" w:type="dxa"/>
+          <w:right w:w="108" w:type="dxa"/>
+        </w:tblCellMar>
+        <w:tblLook w:val="04a0" w:noHBand="0" w:noVBand="1" w:firstColumn="1" w:lastRow="0" w:lastColumn="0" w:firstRow="1"/>
       </w:tblPr>
       <w:tblGrid>
         <w:gridCol w:w="1558"/>
         <w:gridCol w:w="1558"/>
         <w:gridCol w:w="1558"/>
+        <w:gridCol w:w="1557"/>
+        <w:gridCol w:w="1560"/>
         <w:gridCol w:w="1558"/>
-        <w:gridCol w:w="1559"/>
-        <w:gridCol w:w="1559"/>
       </w:tblGrid>
       <w:tr>
-        <w:tc>
-          <w:tcPr>
-            <w:tcW w:w="1558" w:type="dxa"/>
-            <w:shd w:val="clear" w:color="auto" w:fill="2F5496" w:themeFill="accent1" w:themeFillShade="BF"/>
-          </w:tcPr>
-          <w:p>
-            <w:r>
+        <w:trPr/>
+        <w:tc>
+          <w:tcPr>
+            <w:tcW w:w="1558" w:type="dxa"/>
+            <w:tcBorders/>
+            <w:shd w:color="auto" w:fill="2F5496" w:themeFill="accent1" w:themeFillShade="bf" w:val="clear"/>
+          </w:tcPr>
+          <w:p>
+            <w:pPr>
+              <w:pStyle w:val="Normal"/>
+              <w:spacing w:lineRule="auto" w:line="240" w:before="0" w:after="0"/>
+              <w:rPr/>
+            </w:pPr>
+            <w:r>
+              <w:rPr/>
               <w:t>Trial 4</w:t>
             </w:r>
           </w:p>
@@ -822,10 +1445,17 @@
         <w:tc>
           <w:tcPr>
             <w:tcW w:w="1558" w:type="dxa"/>
-            <w:shd w:val="clear" w:color="auto" w:fill="2F5496" w:themeFill="accent1" w:themeFillShade="BF"/>
-          </w:tcPr>
-          <w:p>
-            <w:r>
+            <w:tcBorders/>
+            <w:shd w:color="auto" w:fill="2F5496" w:themeFill="accent1" w:themeFillShade="bf" w:val="clear"/>
+          </w:tcPr>
+          <w:p>
+            <w:pPr>
+              <w:pStyle w:val="Normal"/>
+              <w:spacing w:lineRule="auto" w:line="240" w:before="0" w:after="0"/>
+              <w:rPr/>
+            </w:pPr>
+            <w:r>
+              <w:rPr/>
               <w:t>Mass (kg)</w:t>
             </w:r>
           </w:p>
@@ -833,55 +1463,91 @@
         <w:tc>
           <w:tcPr>
             <w:tcW w:w="1558" w:type="dxa"/>
-            <w:shd w:val="clear" w:color="auto" w:fill="2F5496" w:themeFill="accent1" w:themeFillShade="BF"/>
-          </w:tcPr>
-          <w:p>
-            <w:r>
+            <w:tcBorders/>
+            <w:shd w:color="auto" w:fill="2F5496" w:themeFill="accent1" w:themeFillShade="bf" w:val="clear"/>
+          </w:tcPr>
+          <w:p>
+            <w:pPr>
+              <w:pStyle w:val="Normal"/>
+              <w:spacing w:lineRule="auto" w:line="240" w:before="0" w:after="0"/>
+              <w:rPr/>
+            </w:pPr>
+            <w:r>
+              <w:rPr/>
               <w:t>Velocity Before (m/s)</w:t>
             </w:r>
           </w:p>
         </w:tc>
         <w:tc>
           <w:tcPr>
-            <w:tcW w:w="1558" w:type="dxa"/>
-            <w:shd w:val="clear" w:color="auto" w:fill="2F5496" w:themeFill="accent1" w:themeFillShade="BF"/>
-          </w:tcPr>
-          <w:p>
-            <w:r>
+            <w:tcW w:w="1557" w:type="dxa"/>
+            <w:tcBorders/>
+            <w:shd w:color="auto" w:fill="2F5496" w:themeFill="accent1" w:themeFillShade="bf" w:val="clear"/>
+          </w:tcPr>
+          <w:p>
+            <w:pPr>
+              <w:pStyle w:val="Normal"/>
+              <w:spacing w:lineRule="auto" w:line="240" w:before="0" w:after="0"/>
+              <w:rPr/>
+            </w:pPr>
+            <w:r>
+              <w:rPr/>
               <w:t>Velocity After (m/s)</w:t>
             </w:r>
           </w:p>
         </w:tc>
         <w:tc>
           <w:tcPr>
-            <w:tcW w:w="1559" w:type="dxa"/>
-            <w:shd w:val="clear" w:color="auto" w:fill="2F5496" w:themeFill="accent1" w:themeFillShade="BF"/>
-          </w:tcPr>
-          <w:p>
-            <w:r>
+            <w:tcW w:w="1560" w:type="dxa"/>
+            <w:tcBorders/>
+            <w:shd w:color="auto" w:fill="2F5496" w:themeFill="accent1" w:themeFillShade="bf" w:val="clear"/>
+          </w:tcPr>
+          <w:p>
+            <w:pPr>
+              <w:pStyle w:val="Normal"/>
+              <w:spacing w:lineRule="auto" w:line="240" w:before="0" w:after="0"/>
+              <w:rPr/>
+            </w:pPr>
+            <w:r>
+              <w:rPr/>
               <w:t>Momentum Before          (kg m/s)</w:t>
             </w:r>
           </w:p>
         </w:tc>
         <w:tc>
           <w:tcPr>
-            <w:tcW w:w="1559" w:type="dxa"/>
-            <w:shd w:val="clear" w:color="auto" w:fill="2F5496" w:themeFill="accent1" w:themeFillShade="BF"/>
-          </w:tcPr>
-          <w:p>
-            <w:r>
+            <w:tcW w:w="1558" w:type="dxa"/>
+            <w:tcBorders/>
+            <w:shd w:color="auto" w:fill="2F5496" w:themeFill="accent1" w:themeFillShade="bf" w:val="clear"/>
+          </w:tcPr>
+          <w:p>
+            <w:pPr>
+              <w:pStyle w:val="Normal"/>
+              <w:spacing w:lineRule="auto" w:line="240" w:before="0" w:after="0"/>
+              <w:rPr/>
+            </w:pPr>
+            <w:r>
+              <w:rPr/>
               <w:t>Momentum After (kg m/s)</w:t>
             </w:r>
           </w:p>
         </w:tc>
       </w:tr>
       <w:tr>
-        <w:tc>
-          <w:tcPr>
-            <w:tcW w:w="1558" w:type="dxa"/>
-          </w:tcPr>
-          <w:p>
-            <w:r>
+        <w:trPr/>
+        <w:tc>
+          <w:tcPr>
+            <w:tcW w:w="1558" w:type="dxa"/>
+            <w:tcBorders/>
+          </w:tcPr>
+          <w:p>
+            <w:pPr>
+              <w:pStyle w:val="Normal"/>
+              <w:spacing w:lineRule="auto" w:line="240" w:before="0" w:after="0"/>
+              <w:rPr/>
+            </w:pPr>
+            <w:r>
+              <w:rPr/>
               <w:t>Ball 1</w:t>
             </w:r>
           </w:p>
@@ -889,41 +1555,108 @@
         <w:tc>
           <w:tcPr>
             <w:tcW w:w="1558" w:type="dxa"/>
-          </w:tcPr>
-          <w:p/>
-        </w:tc>
-        <w:tc>
-          <w:tcPr>
-            <w:tcW w:w="1558" w:type="dxa"/>
-          </w:tcPr>
-          <w:p/>
-        </w:tc>
-        <w:tc>
-          <w:tcPr>
-            <w:tcW w:w="1558" w:type="dxa"/>
-          </w:tcPr>
-          <w:p/>
-        </w:tc>
-        <w:tc>
-          <w:tcPr>
-            <w:tcW w:w="1559" w:type="dxa"/>
-          </w:tcPr>
-          <w:p/>
-        </w:tc>
-        <w:tc>
-          <w:tcPr>
-            <w:tcW w:w="1559" w:type="dxa"/>
-          </w:tcPr>
-          <w:p/>
+            <w:tcBorders/>
+          </w:tcPr>
+          <w:p>
+            <w:pPr>
+              <w:pStyle w:val="Normal"/>
+              <w:spacing w:lineRule="auto" w:line="240" w:before="0" w:after="0"/>
+              <w:rPr/>
+            </w:pPr>
+            <w:r>
+              <w:rPr/>
+              <w:t>5</w:t>
+            </w:r>
+          </w:p>
+        </w:tc>
+        <w:tc>
+          <w:tcPr>
+            <w:tcW w:w="1558" w:type="dxa"/>
+            <w:tcBorders/>
+          </w:tcPr>
+          <w:p>
+            <w:pPr>
+              <w:pStyle w:val="Normal"/>
+              <w:spacing w:lineRule="auto" w:line="240" w:before="0" w:after="0"/>
+              <w:rPr/>
+            </w:pPr>
+            <w:r>
+              <w:rPr/>
+              <w:t>2</w:t>
+            </w:r>
+            <w:r>
+              <w:rPr/>
+              <w:t>0</w:t>
+            </w:r>
+          </w:p>
+        </w:tc>
+        <w:tc>
+          <w:tcPr>
+            <w:tcW w:w="1557" w:type="dxa"/>
+            <w:tcBorders/>
+          </w:tcPr>
+          <w:p>
+            <w:pPr>
+              <w:pStyle w:val="Normal"/>
+              <w:spacing w:lineRule="auto" w:line="240" w:before="0" w:after="0"/>
+              <w:rPr/>
+            </w:pPr>
+            <w:r>
+              <w:rPr/>
+              <w:t>2.727</w:t>
+            </w:r>
+          </w:p>
+        </w:tc>
+        <w:tc>
+          <w:tcPr>
+            <w:tcW w:w="1560" w:type="dxa"/>
+            <w:tcBorders/>
+          </w:tcPr>
+          <w:p>
+            <w:pPr>
+              <w:pStyle w:val="Normal"/>
+              <w:spacing w:lineRule="auto" w:line="240" w:before="0" w:after="0"/>
+              <w:rPr/>
+            </w:pPr>
+            <w:r>
+              <w:rPr/>
+              <w:t>100</w:t>
+            </w:r>
+          </w:p>
+        </w:tc>
+        <w:tc>
+          <w:tcPr>
+            <w:tcW w:w="1558" w:type="dxa"/>
+            <w:tcBorders/>
+          </w:tcPr>
+          <w:p>
+            <w:pPr>
+              <w:pStyle w:val="Normal"/>
+              <w:spacing w:lineRule="auto" w:line="240" w:before="0" w:after="0"/>
+              <w:rPr/>
+            </w:pPr>
+            <w:r>
+              <w:rPr/>
+              <w:t>13.636</w:t>
+            </w:r>
+          </w:p>
         </w:tc>
       </w:tr>
       <w:tr>
-        <w:tc>
-          <w:tcPr>
-            <w:tcW w:w="1558" w:type="dxa"/>
-          </w:tcPr>
-          <w:p>
-            <w:r>
+        <w:trPr/>
+        <w:tc>
+          <w:tcPr>
+            <w:tcW w:w="1558" w:type="dxa"/>
+            <w:tcBorders/>
+          </w:tcPr>
+          <w:p>
+            <w:pPr>
+              <w:pStyle w:val="Normal"/>
+              <w:spacing w:lineRule="auto" w:line="240" w:before="0" w:after="0"/>
+              <w:rPr/>
+            </w:pPr>
+            <w:r>
+              <w:rPr/>
               <w:t>Ball 2</w:t>
             </w:r>
           </w:p>
@@ -931,77 +1664,173 @@
         <w:tc>
           <w:tcPr>
             <w:tcW w:w="1558" w:type="dxa"/>
-          </w:tcPr>
-          <w:p/>
-        </w:tc>
-        <w:tc>
-          <w:tcPr>
-            <w:tcW w:w="1558" w:type="dxa"/>
-          </w:tcPr>
-          <w:p/>
-        </w:tc>
-        <w:tc>
-          <w:tcPr>
-            <w:tcW w:w="1558" w:type="dxa"/>
-          </w:tcPr>
-          <w:p/>
-        </w:tc>
-        <w:tc>
-          <w:tcPr>
-            <w:tcW w:w="1559" w:type="dxa"/>
-          </w:tcPr>
-          <w:p/>
-        </w:tc>
-        <w:tc>
-          <w:tcPr>
-            <w:tcW w:w="1559" w:type="dxa"/>
-          </w:tcPr>
-          <w:p/>
+            <w:tcBorders/>
+          </w:tcPr>
+          <w:p>
+            <w:pPr>
+              <w:pStyle w:val="Normal"/>
+              <w:spacing w:lineRule="auto" w:line="240" w:before="0" w:after="0"/>
+              <w:rPr/>
+            </w:pPr>
+            <w:r>
+              <w:rPr/>
+              <w:t>5</w:t>
+            </w:r>
+            <w:r>
+              <w:rPr/>
+              <w:t>0</w:t>
+            </w:r>
+          </w:p>
+        </w:tc>
+        <w:tc>
+          <w:tcPr>
+            <w:tcW w:w="1558" w:type="dxa"/>
+            <w:tcBorders/>
+          </w:tcPr>
+          <w:p>
+            <w:pPr>
+              <w:pStyle w:val="Normal"/>
+              <w:spacing w:lineRule="auto" w:line="240" w:before="0" w:after="0"/>
+              <w:rPr/>
+            </w:pPr>
+            <w:r>
+              <w:rPr/>
+              <w:t>1</w:t>
+            </w:r>
+          </w:p>
+        </w:tc>
+        <w:tc>
+          <w:tcPr>
+            <w:tcW w:w="1557" w:type="dxa"/>
+            <w:tcBorders/>
+          </w:tcPr>
+          <w:p>
+            <w:pPr>
+              <w:pStyle w:val="Normal"/>
+              <w:spacing w:lineRule="auto" w:line="240" w:before="0" w:after="0"/>
+              <w:rPr/>
+            </w:pPr>
+            <w:r>
+              <w:rPr/>
+              <w:t>2.727</w:t>
+            </w:r>
+          </w:p>
+        </w:tc>
+        <w:tc>
+          <w:tcPr>
+            <w:tcW w:w="1560" w:type="dxa"/>
+            <w:tcBorders/>
+          </w:tcPr>
+          <w:p>
+            <w:pPr>
+              <w:pStyle w:val="Normal"/>
+              <w:spacing w:lineRule="auto" w:line="240" w:before="0" w:after="0"/>
+              <w:rPr/>
+            </w:pPr>
+            <w:r>
+              <w:rPr/>
+              <w:t>50</w:t>
+            </w:r>
+          </w:p>
+        </w:tc>
+        <w:tc>
+          <w:tcPr>
+            <w:tcW w:w="1558" w:type="dxa"/>
+            <w:tcBorders/>
+          </w:tcPr>
+          <w:p>
+            <w:pPr>
+              <w:pStyle w:val="Normal"/>
+              <w:spacing w:lineRule="auto" w:line="240" w:before="0" w:after="0"/>
+              <w:rPr/>
+            </w:pPr>
+            <w:r>
+              <w:rPr/>
+              <w:t>136.364</w:t>
+            </w:r>
+          </w:p>
         </w:tc>
       </w:tr>
       <w:tr>
-        <w:tc>
-          <w:tcPr>
-            <w:tcW w:w="6232" w:type="dxa"/>
+        <w:trPr/>
+        <w:tc>
+          <w:tcPr>
+            <w:tcW w:w="6231" w:type="dxa"/>
             <w:gridSpan w:val="4"/>
-            <w:shd w:val="clear" w:color="auto" w:fill="2F5496" w:themeFill="accent1" w:themeFillShade="BF"/>
-          </w:tcPr>
-          <w:p>
-            <w:pPr>
+            <w:tcBorders/>
+            <w:shd w:color="auto" w:fill="2F5496" w:themeFill="accent1" w:themeFillShade="bf" w:val="clear"/>
+          </w:tcPr>
+          <w:p>
+            <w:pPr>
+              <w:pStyle w:val="Normal"/>
+              <w:spacing w:lineRule="auto" w:line="240" w:before="0" w:after="0"/>
               <w:jc w:val="center"/>
-            </w:pPr>
-            <w:r>
+              <w:rPr/>
+            </w:pPr>
+            <w:r>
+              <w:rPr/>
               <w:t>Total Momentum</w:t>
             </w:r>
           </w:p>
         </w:tc>
         <w:tc>
           <w:tcPr>
-            <w:tcW w:w="1559" w:type="dxa"/>
-          </w:tcPr>
-          <w:p/>
-        </w:tc>
-        <w:tc>
-          <w:tcPr>
-            <w:tcW w:w="1559" w:type="dxa"/>
-          </w:tcPr>
-          <w:p/>
+            <w:tcW w:w="1560" w:type="dxa"/>
+            <w:tcBorders/>
+          </w:tcPr>
+          <w:p>
+            <w:pPr>
+              <w:pStyle w:val="Normal"/>
+              <w:spacing w:lineRule="auto" w:line="240" w:before="0" w:after="0"/>
+              <w:rPr/>
+            </w:pPr>
+            <w:r>
+              <w:rPr/>
+              <w:t>150</w:t>
+            </w:r>
+          </w:p>
+        </w:tc>
+        <w:tc>
+          <w:tcPr>
+            <w:tcW w:w="1558" w:type="dxa"/>
+            <w:tcBorders/>
+          </w:tcPr>
+          <w:p>
+            <w:pPr>
+              <w:pStyle w:val="Normal"/>
+              <w:spacing w:lineRule="auto" w:line="240" w:before="0" w:after="0"/>
+              <w:rPr/>
+            </w:pPr>
+            <w:r>
+              <w:rPr/>
+              <w:t>150</w:t>
+            </w:r>
+          </w:p>
         </w:tc>
       </w:tr>
     </w:tbl>
     <w:p>
       <w:pPr>
+        <w:pStyle w:val="Normal"/>
         <w:ind w:firstLine="720"/>
         <w:rPr>
           <w:sz w:val="32"/>
           <w:szCs w:val="32"/>
         </w:rPr>
       </w:pPr>
-    </w:p>
-    <w:p>
-      <w:pPr>
+      <w:r>
+        <w:rPr>
+          <w:sz w:val="32"/>
+          <w:szCs w:val="32"/>
+        </w:rPr>
+      </w:r>
+    </w:p>
+    <w:p>
+      <w:pPr>
+        <w:pStyle w:val="Normal"/>
         <w:ind w:firstLine="720"/>
         <w:rPr>
+          <w:b/>
           <w:b/>
           <w:bCs/>
           <w:sz w:val="32"/>
@@ -1025,30 +1854,49 @@
           <w:ilvl w:val="0"/>
           <w:numId w:val="1"/>
         </w:numPr>
-      </w:pPr>
-      <w:r>
-        <w:t>G</w:t>
-      </w:r>
-      <w:r>
-        <w:t>raph the momentum of each ball from Trial 4 over the course of the experiment. When you pause the trial after your observations, a data link will appear in the Lab Book. Click on that link to display the momentum over time for each ball. Use the #1 p_x data to graph the momentum of the first ball over time. Your graph should have time on the x-axis and momentum on the y-axis. Also graph the momentum data of the second ball on the same graph.</w:t>
-      </w:r>
-      <w:r>
-        <w:t xml:space="preserve"> You can do this by simply copying one graph and pasting it onto the other in Excel.</w:t>
-      </w:r>
-      <w:r>
-        <w:t xml:space="preserve"> </w:t>
-      </w:r>
-      <w:r>
-        <w:t>Make sure your graph has the proper titles, units, and a legend.</w:t>
-      </w:r>
-      <w:r>
-        <w:t xml:space="preserve"> Paste your graph below.</w:t>
-      </w:r>
-    </w:p>
-    <w:p/>
-    <w:p/>
-    <w:p/>
-    <w:p/>
+        <w:rPr/>
+      </w:pPr>
+      <w:r>
+        <w:rPr/>
+        <w:t>Graph the momentum of each ball from Trial 4 over the course of the experiment. When you pause the trial after your observations, a data link will appear in the Lab Book. Click on that link to display the momentum over time for each ball. Use the #1 p_x data to graph the momentum of the first ball over time. Your graph should have time on the x-axis and momentum on the y-axis. Also graph the momentum data of the second ball on the same graph. You can do this by simply copying one graph and pasting it onto the other in Excel. Make sure your graph has the proper titles, units, and a legend. Paste your graph below.</w:t>
+      </w:r>
+    </w:p>
+    <w:p>
+      <w:pPr>
+        <w:pStyle w:val="Normal"/>
+        <w:rPr/>
+      </w:pPr>
+      <w:r>
+        <w:rPr/>
+      </w:r>
+    </w:p>
+    <w:p>
+      <w:pPr>
+        <w:pStyle w:val="Normal"/>
+        <w:rPr/>
+      </w:pPr>
+      <w:r>
+        <w:rPr/>
+      </w:r>
+    </w:p>
+    <w:p>
+      <w:pPr>
+        <w:pStyle w:val="Normal"/>
+        <w:rPr/>
+      </w:pPr>
+      <w:r>
+        <w:rPr/>
+      </w:r>
+    </w:p>
+    <w:p>
+      <w:pPr>
+        <w:pStyle w:val="Normal"/>
+        <w:rPr/>
+      </w:pPr>
+      <w:r>
+        <w:rPr/>
+      </w:r>
+    </w:p>
     <w:p>
       <w:pPr>
         <w:pStyle w:val="ListParagraph"/>
@@ -1056,20 +1904,40 @@
           <w:ilvl w:val="0"/>
           <w:numId w:val="1"/>
         </w:numPr>
-      </w:pPr>
-      <w:r>
-        <w:t xml:space="preserve">Use the graph in question 1 to determine </w:t>
-      </w:r>
-      <w:r>
-        <w:t>whether</w:t>
-      </w:r>
-      <w:r>
-        <w:t xml:space="preserve"> the momentum is conserved throughout the trial.</w:t>
-      </w:r>
-    </w:p>
-    <w:p/>
-    <w:p/>
-    <w:p/>
+        <w:rPr/>
+      </w:pPr>
+      <w:r>
+        <w:rPr/>
+        <w:t>Use the graph in question 1 to determine whether the momentum is conserved throughout the trial.</w:t>
+      </w:r>
+    </w:p>
+    <w:p>
+      <w:pPr>
+        <w:pStyle w:val="Normal"/>
+        <w:rPr/>
+      </w:pPr>
+      <w:r>
+        <w:rPr/>
+      </w:r>
+    </w:p>
+    <w:p>
+      <w:pPr>
+        <w:pStyle w:val="Normal"/>
+        <w:rPr/>
+      </w:pPr>
+      <w:r>
+        <w:rPr/>
+      </w:r>
+    </w:p>
+    <w:p>
+      <w:pPr>
+        <w:pStyle w:val="Normal"/>
+        <w:rPr/>
+      </w:pPr>
+      <w:r>
+        <w:rPr/>
+      </w:r>
+    </w:p>
     <w:p>
       <w:pPr>
         <w:pStyle w:val="ListParagraph"/>
@@ -1077,17 +1945,67 @@
           <w:ilvl w:val="0"/>
           <w:numId w:val="1"/>
         </w:numPr>
-      </w:pPr>
-      <w:r>
+        <w:rPr/>
+      </w:pPr>
+      <w:r>
+        <w:rPr/>
         <w:t>Explain how the graph helped you determine whether the momentum is conserved throughout the trial.</w:t>
       </w:r>
     </w:p>
-    <w:p/>
-    <w:p/>
-    <w:p/>
-    <w:p/>
-    <w:p/>
-    <w:p/>
+    <w:p>
+      <w:pPr>
+        <w:pStyle w:val="Normal"/>
+        <w:rPr/>
+      </w:pPr>
+      <w:r>
+        <w:rPr/>
+      </w:r>
+    </w:p>
+    <w:p>
+      <w:pPr>
+        <w:pStyle w:val="Normal"/>
+        <w:rPr/>
+      </w:pPr>
+      <w:r>
+        <w:rPr/>
+      </w:r>
+    </w:p>
+    <w:p>
+      <w:pPr>
+        <w:pStyle w:val="Normal"/>
+        <w:rPr/>
+      </w:pPr>
+      <w:r>
+        <w:rPr/>
+      </w:r>
+    </w:p>
+    <w:p>
+      <w:pPr>
+        <w:pStyle w:val="Normal"/>
+        <w:rPr/>
+      </w:pPr>
+      <w:r>
+        <w:rPr/>
+      </w:r>
+    </w:p>
+    <w:p>
+      <w:pPr>
+        <w:pStyle w:val="Normal"/>
+        <w:rPr/>
+      </w:pPr>
+      <w:r>
+        <w:rPr/>
+      </w:r>
+    </w:p>
+    <w:p>
+      <w:pPr>
+        <w:pStyle w:val="Normal"/>
+        <w:rPr/>
+      </w:pPr>
+      <w:r>
+        <w:rPr/>
+      </w:r>
+    </w:p>
     <w:p>
       <w:pPr>
         <w:pStyle w:val="ListParagraph"/>
@@ -1095,16 +2013,58 @@
           <w:ilvl w:val="0"/>
           <w:numId w:val="1"/>
         </w:numPr>
-      </w:pPr>
-      <w:r>
+        <w:rPr/>
+      </w:pPr>
+      <w:r>
+        <w:rPr/>
         <w:t>Is it possible for a ball with a small mass to have the same momentum as a ball with a large mass? Explain your answer.</w:t>
       </w:r>
     </w:p>
-    <w:p/>
-    <w:p/>
-    <w:p/>
-    <w:p/>
-    <w:p/>
+    <w:p>
+      <w:pPr>
+        <w:pStyle w:val="Normal"/>
+        <w:rPr/>
+      </w:pPr>
+      <w:r>
+        <w:rPr/>
+      </w:r>
+    </w:p>
+    <w:p>
+      <w:pPr>
+        <w:pStyle w:val="Normal"/>
+        <w:rPr/>
+      </w:pPr>
+      <w:r>
+        <w:rPr/>
+      </w:r>
+    </w:p>
+    <w:p>
+      <w:pPr>
+        <w:pStyle w:val="Normal"/>
+        <w:rPr/>
+      </w:pPr>
+      <w:r>
+        <w:rPr/>
+      </w:r>
+    </w:p>
+    <w:p>
+      <w:pPr>
+        <w:pStyle w:val="Normal"/>
+        <w:rPr/>
+      </w:pPr>
+      <w:r>
+        <w:rPr/>
+      </w:r>
+    </w:p>
+    <w:p>
+      <w:pPr>
+        <w:pStyle w:val="Normal"/>
+        <w:rPr/>
+      </w:pPr>
+      <w:r>
+        <w:rPr/>
+      </w:r>
+    </w:p>
     <w:p>
       <w:pPr>
         <w:pStyle w:val="ListParagraph"/>
@@ -1112,110 +2072,72 @@
           <w:ilvl w:val="0"/>
           <w:numId w:val="1"/>
         </w:numPr>
-      </w:pPr>
-      <w:r>
+        <w:rPr/>
+      </w:pPr>
+      <w:r>
+        <w:rPr/>
         <w:t xml:space="preserve">In your own words, describe why conserved quantities such as momentum are useful in physics. </w:t>
       </w:r>
     </w:p>
-    <w:p/>
+    <w:p>
+      <w:pPr>
+        <w:pStyle w:val="Normal"/>
+        <w:widowControl/>
+        <w:bidi w:val="0"/>
+        <w:spacing w:lineRule="auto" w:line="259" w:before="0" w:after="160"/>
+        <w:jc w:val="left"/>
+        <w:rPr/>
+      </w:pPr>
+      <w:r>
+        <w:rPr/>
+      </w:r>
+    </w:p>
     <w:sectPr>
-      <w:headerReference w:type="default" r:id="rId7"/>
+      <w:headerReference w:type="default" r:id="rId2"/>
+      <w:type w:val="nextPage"/>
       <w:pgSz w:w="12240" w:h="15840"/>
-      <w:pgMar w:top="1440" w:right="1440" w:bottom="1440" w:left="1440" w:header="720" w:footer="720" w:gutter="0"/>
-      <w:cols w:space="720"/>
-      <w:docGrid w:linePitch="360"/>
+      <w:pgMar w:left="1440" w:right="1440" w:header="720" w:top="1440" w:footer="0" w:bottom="1440" w:gutter="0"/>
+      <w:pgNumType w:fmt="decimal"/>
+      <w:formProt w:val="false"/>
+      <w:textDirection w:val="lrTb"/>
+      <w:docGrid w:type="default" w:linePitch="360" w:charSpace="4096"/>
     </w:sectPr>
   </w:body>
 </w:document>
 </file>
 
-<file path=word/endnotes.xml><?xml version="1.0" encoding="utf-8"?>
-<w:endnotes xmlns:wpc="http://schemas.microsoft.com/office/word/2010/wordprocessingCanvas" xmlns:cx="http://schemas.microsoft.com/office/drawing/2014/chartex" xmlns:cx1="http://schemas.microsoft.com/office/drawing/2015/9/8/chartex" xmlns:cx2="http://schemas.microsoft.com/office/drawing/2015/10/21/chartex" xmlns:cx3="http://schemas.microsoft.com/office/drawing/2016/5/9/chartex" xmlns:cx4="http://schemas.microsoft.com/office/drawing/2016/5/10/chartex" xmlns:cx5="http://schemas.microsoft.com/office/drawing/2016/5/11/chartex" xmlns:cx6="http://schemas.microsoft.com/office/drawing/2016/5/12/chartex" xmlns:cx7="http://schemas.microsoft.com/office/drawing/2016/5/13/chartex" xmlns:cx8="http://schemas.microsoft.com/office/drawing/2016/5/14/chartex" xmlns:mc="http://schemas.openxmlformats.org/markup-compatibility/2006" xmlns:aink="http://schemas.microsoft.com/office/drawing/2016/ink" xmlns:am3d="http://schemas.microsoft.com/office/drawing/2017/model3d" xmlns:o="urn:schemas-microsoft-com:office:office" xmlns:r="http://schemas.openxmlformats.org/officeDocument/2006/relationships" xmlns:m="http://schemas.openxmlformats.org/officeDocument/2006/math" xmlns:v="urn:schemas-microsoft-com:vml" xmlns:wp14="http://schemas.microsoft.com/office/word/2010/wordprocessingDrawing" xmlns:wp="http://schemas.openxmlformats.org/drawingml/2006/wordprocessingDrawing" xmlns:w10="urn:schemas-microsoft-com:office:word" xmlns:w="http://schemas.openxmlformats.org/wordprocessingml/2006/main" xmlns:w14="http://schemas.microsoft.com/office/word/2010/wordml" xmlns:w15="http://schemas.microsoft.com/office/word/2012/wordml" xmlns:w16cex="http://schemas.microsoft.com/office/word/2018/wordml/cex" xmlns:w16cid="http://schemas.microsoft.com/office/word/2016/wordml/cid" xmlns:w16="http://schemas.microsoft.com/office/word/2018/wordml" xmlns:w16se="http://schemas.microsoft.com/office/word/2015/wordml/symex" xmlns:wpg="http://schemas.microsoft.com/office/word/2010/wordprocessingGroup" xmlns:wpi="http://schemas.microsoft.com/office/word/2010/wordprocessingInk" xmlns:wne="http://schemas.microsoft.com/office/word/2006/wordml" xmlns:wps="http://schemas.microsoft.com/office/word/2010/wordprocessingShape" mc:Ignorable="w14 w15 w16se w16cid w16 w16cex wp14">
-  <w:endnote w:type="separator" w:id="-1">
-    <w:p>
-      <w:pPr>
-        <w:spacing w:after="0" w:line="240" w:lineRule="auto"/>
-      </w:pPr>
-      <w:r>
-        <w:separator/>
-      </w:r>
-    </w:p>
-  </w:endnote>
-  <w:endnote w:type="continuationSeparator" w:id="0">
-    <w:p>
-      <w:pPr>
-        <w:spacing w:after="0" w:line="240" w:lineRule="auto"/>
-      </w:pPr>
-      <w:r>
-        <w:continuationSeparator/>
-      </w:r>
-    </w:p>
-  </w:endnote>
-</w:endnotes>
-</file>
-
-<file path=word/footnotes.xml><?xml version="1.0" encoding="utf-8"?>
-<w:footnotes xmlns:wpc="http://schemas.microsoft.com/office/word/2010/wordprocessingCanvas" xmlns:cx="http://schemas.microsoft.com/office/drawing/2014/chartex" xmlns:cx1="http://schemas.microsoft.com/office/drawing/2015/9/8/chartex" xmlns:cx2="http://schemas.microsoft.com/office/drawing/2015/10/21/chartex" xmlns:cx3="http://schemas.microsoft.com/office/drawing/2016/5/9/chartex" xmlns:cx4="http://schemas.microsoft.com/office/drawing/2016/5/10/chartex" xmlns:cx5="http://schemas.microsoft.com/office/drawing/2016/5/11/chartex" xmlns:cx6="http://schemas.microsoft.com/office/drawing/2016/5/12/chartex" xmlns:cx7="http://schemas.microsoft.com/office/drawing/2016/5/13/chartex" xmlns:cx8="http://schemas.microsoft.com/office/drawing/2016/5/14/chartex" xmlns:mc="http://schemas.openxmlformats.org/markup-compatibility/2006" xmlns:aink="http://schemas.microsoft.com/office/drawing/2016/ink" xmlns:am3d="http://schemas.microsoft.com/office/drawing/2017/model3d" xmlns:o="urn:schemas-microsoft-com:office:office" xmlns:r="http://schemas.openxmlformats.org/officeDocument/2006/relationships" xmlns:m="http://schemas.openxmlformats.org/officeDocument/2006/math" xmlns:v="urn:schemas-microsoft-com:vml" xmlns:wp14="http://schemas.microsoft.com/office/word/2010/wordprocessingDrawing" xmlns:wp="http://schemas.openxmlformats.org/drawingml/2006/wordprocessingDrawing" xmlns:w10="urn:schemas-microsoft-com:office:word" xmlns:w="http://schemas.openxmlformats.org/wordprocessingml/2006/main" xmlns:w14="http://schemas.microsoft.com/office/word/2010/wordml" xmlns:w15="http://schemas.microsoft.com/office/word/2012/wordml" xmlns:w16cex="http://schemas.microsoft.com/office/word/2018/wordml/cex" xmlns:w16cid="http://schemas.microsoft.com/office/word/2016/wordml/cid" xmlns:w16="http://schemas.microsoft.com/office/word/2018/wordml" xmlns:w16se="http://schemas.microsoft.com/office/word/2015/wordml/symex" xmlns:wpg="http://schemas.microsoft.com/office/word/2010/wordprocessingGroup" xmlns:wpi="http://schemas.microsoft.com/office/word/2010/wordprocessingInk" xmlns:wne="http://schemas.microsoft.com/office/word/2006/wordml" xmlns:wps="http://schemas.microsoft.com/office/word/2010/wordprocessingShape" mc:Ignorable="w14 w15 w16se w16cid w16 w16cex wp14">
-  <w:footnote w:type="separator" w:id="-1">
-    <w:p>
-      <w:pPr>
-        <w:spacing w:after="0" w:line="240" w:lineRule="auto"/>
-      </w:pPr>
-      <w:r>
-        <w:separator/>
-      </w:r>
-    </w:p>
-  </w:footnote>
-  <w:footnote w:type="continuationSeparator" w:id="0">
-    <w:p>
-      <w:pPr>
-        <w:spacing w:after="0" w:line="240" w:lineRule="auto"/>
-      </w:pPr>
-      <w:r>
-        <w:continuationSeparator/>
-      </w:r>
-    </w:p>
-  </w:footnote>
-</w:footnotes>
-</file>
-
 <file path=word/header1.xml><?xml version="1.0" encoding="utf-8"?>
-<w:hdr xmlns:wpc="http://schemas.microsoft.com/office/word/2010/wordprocessingCanvas" xmlns:cx="http://schemas.microsoft.com/office/drawing/2014/chartex" xmlns:cx1="http://schemas.microsoft.com/office/drawing/2015/9/8/chartex" xmlns:cx2="http://schemas.microsoft.com/office/drawing/2015/10/21/chartex" xmlns:cx3="http://schemas.microsoft.com/office/drawing/2016/5/9/chartex" xmlns:cx4="http://schemas.microsoft.com/office/drawing/2016/5/10/chartex" xmlns:cx5="http://schemas.microsoft.com/office/drawing/2016/5/11/chartex" xmlns:cx6="http://schemas.microsoft.com/office/drawing/2016/5/12/chartex" xmlns:cx7="http://schemas.microsoft.com/office/drawing/2016/5/13/chartex" xmlns:cx8="http://schemas.microsoft.com/office/drawing/2016/5/14/chartex" xmlns:mc="http://schemas.openxmlformats.org/markup-compatibility/2006" xmlns:aink="http://schemas.microsoft.com/office/drawing/2016/ink" xmlns:am3d="http://schemas.microsoft.com/office/drawing/2017/model3d" xmlns:o="urn:schemas-microsoft-com:office:office" xmlns:r="http://schemas.openxmlformats.org/officeDocument/2006/relationships" xmlns:m="http://schemas.openxmlformats.org/officeDocument/2006/math" xmlns:v="urn:schemas-microsoft-com:vml" xmlns:wp14="http://schemas.microsoft.com/office/word/2010/wordprocessingDrawing" xmlns:wp="http://schemas.openxmlformats.org/drawingml/2006/wordprocessingDrawing" xmlns:w10="urn:schemas-microsoft-com:office:word" xmlns:w="http://schemas.openxmlformats.org/wordprocessingml/2006/main" xmlns:w14="http://schemas.microsoft.com/office/word/2010/wordml" xmlns:w15="http://schemas.microsoft.com/office/word/2012/wordml" xmlns:w16cex="http://schemas.microsoft.com/office/word/2018/wordml/cex" xmlns:w16cid="http://schemas.microsoft.com/office/word/2016/wordml/cid" xmlns:w16="http://schemas.microsoft.com/office/word/2018/wordml" xmlns:w16se="http://schemas.microsoft.com/office/word/2015/wordml/symex" xmlns:wpg="http://schemas.microsoft.com/office/word/2010/wordprocessingGroup" xmlns:wpi="http://schemas.microsoft.com/office/word/2010/wordprocessingInk" xmlns:wne="http://schemas.microsoft.com/office/word/2006/wordml" xmlns:wps="http://schemas.microsoft.com/office/word/2010/wordprocessingShape" mc:Ignorable="w14 w15 w16se w16cid w16 w16cex wp14">
+<w:hdr xmlns:o="urn:schemas-microsoft-com:office:office" xmlns:r="http://schemas.openxmlformats.org/officeDocument/2006/relationships" xmlns:v="urn:schemas-microsoft-com:vml" xmlns:w="http://schemas.openxmlformats.org/wordprocessingml/2006/main" xmlns:w10="urn:schemas-microsoft-com:office:word" xmlns:wp="http://schemas.openxmlformats.org/drawingml/2006/wordprocessingDrawing" xmlns:wps="http://schemas.microsoft.com/office/word/2010/wordprocessingShape" xmlns:wpg="http://schemas.microsoft.com/office/word/2010/wordprocessingGroup" xmlns:mc="http://schemas.openxmlformats.org/markup-compatibility/2006" xmlns:wp14="http://schemas.microsoft.com/office/word/2010/wordprocessingDrawing" xmlns:w14="http://schemas.microsoft.com/office/word/2010/wordml" mc:Ignorable="w14 wp14">
   <w:p>
     <w:pPr>
       <w:pStyle w:val="Header"/>
+      <w:rPr/>
     </w:pPr>
     <w:r>
+      <w:rPr/>
       <w:t>Introductory Physics Lab 1</w:t>
-    </w:r>
-    <w:r>
-      <w:ptab w:relativeTo="margin" w:alignment="center" w:leader="none"/>
-    </w:r>
-    <w:r>
+      <w:tab/>
       <w:t>Worksheet 11</w:t>
-    </w:r>
-    <w:r>
-      <w:ptab w:relativeTo="margin" w:alignment="right" w:leader="none"/>
-    </w:r>
-    <w:r>
+      <w:tab/>
       <w:t>Summer 2020</w:t>
     </w:r>
   </w:p>
   <w:p>
     <w:pPr>
       <w:pStyle w:val="Header"/>
+      <w:rPr/>
     </w:pPr>
+    <w:r>
+      <w:rPr/>
+    </w:r>
   </w:p>
 </w:hdr>
 </file>
 
 <file path=word/numbering.xml><?xml version="1.0" encoding="utf-8"?>
-<w:numbering xmlns:wpc="http://schemas.microsoft.com/office/word/2010/wordprocessingCanvas" xmlns:cx="http://schemas.microsoft.com/office/drawing/2014/chartex" xmlns:cx1="http://schemas.microsoft.com/office/drawing/2015/9/8/chartex" xmlns:cx2="http://schemas.microsoft.com/office/drawing/2015/10/21/chartex" xmlns:cx3="http://schemas.microsoft.com/office/drawing/2016/5/9/chartex" xmlns:cx4="http://schemas.microsoft.com/office/drawing/2016/5/10/chartex" xmlns:cx5="http://schemas.microsoft.com/office/drawing/2016/5/11/chartex" xmlns:cx6="http://schemas.microsoft.com/office/drawing/2016/5/12/chartex" xmlns:cx7="http://schemas.microsoft.com/office/drawing/2016/5/13/chartex" xmlns:cx8="http://schemas.microsoft.com/office/drawing/2016/5/14/chartex" xmlns:mc="http://schemas.openxmlformats.org/markup-compatibility/2006" xmlns:aink="http://schemas.microsoft.com/office/drawing/2016/ink" xmlns:am3d="http://schemas.microsoft.com/office/drawing/2017/model3d" xmlns:o="urn:schemas-microsoft-com:office:office" xmlns:r="http://schemas.openxmlformats.org/officeDocument/2006/relationships" xmlns:m="http://schemas.openxmlformats.org/officeDocument/2006/math" xmlns:v="urn:schemas-microsoft-com:vml" xmlns:wp14="http://schemas.microsoft.com/office/word/2010/wordprocessingDrawing" xmlns:wp="http://schemas.openxmlformats.org/drawingml/2006/wordprocessingDrawing" xmlns:w10="urn:schemas-microsoft-com:office:word" xmlns:w="http://schemas.openxmlformats.org/wordprocessingml/2006/main" xmlns:w14="http://schemas.microsoft.com/office/word/2010/wordml" xmlns:w15="http://schemas.microsoft.com/office/word/2012/wordml" xmlns:w16cex="http://schemas.microsoft.com/office/word/2018/wordml/cex" xmlns:w16cid="http://schemas.microsoft.com/office/word/2016/wordml/cid" xmlns:w16="http://schemas.microsoft.com/office/word/2018/wordml" xmlns:w16se="http://schemas.microsoft.com/office/word/2015/wordml/symex" xmlns:wpg="http://schemas.microsoft.com/office/word/2010/wordprocessingGroup" xmlns:wpi="http://schemas.microsoft.com/office/word/2010/wordprocessingInk" xmlns:wne="http://schemas.microsoft.com/office/word/2006/wordml" xmlns:wps="http://schemas.microsoft.com/office/word/2010/wordprocessingShape" mc:Ignorable="w14 w15 w16se w16cid w16 w16cex wp14">
-  <w:abstractNum w:abstractNumId="0" w15:restartNumberingAfterBreak="0">
-    <w:nsid w:val="0E6D13FE"/>
-    <w:multiLevelType w:val="hybridMultilevel"/>
-    <w:tmpl w:val="A698B9D4"/>
-    <w:lvl w:ilvl="0" w:tplc="B856464E">
+<w:numbering xmlns:w="http://schemas.openxmlformats.org/wordprocessingml/2006/main" xmlns:o="urn:schemas-microsoft-com:office:office" xmlns:r="http://schemas.openxmlformats.org/officeDocument/2006/relationships" xmlns:v="urn:schemas-microsoft-com:vml">
+  <w:abstractNum w:abstractNumId="1">
+    <w:lvl w:ilvl="0">
       <w:start w:val="1"/>
       <w:numFmt w:val="decimal"/>
       <w:lvlText w:val="%1."/>
@@ -1223,11 +2145,8 @@
       <w:pPr>
         <w:ind w:left="360" w:hanging="360"/>
       </w:pPr>
-      <w:rPr>
-        <w:rFonts w:hint="default"/>
-      </w:rPr>
     </w:lvl>
-    <w:lvl w:ilvl="1" w:tplc="04090019" w:tentative="1">
+    <w:lvl w:ilvl="1">
       <w:start w:val="1"/>
       <w:numFmt w:val="lowerLetter"/>
       <w:lvlText w:val="%2."/>
@@ -1236,7 +2155,7 @@
         <w:ind w:left="1080" w:hanging="360"/>
       </w:pPr>
     </w:lvl>
-    <w:lvl w:ilvl="2" w:tplc="0409001B" w:tentative="1">
+    <w:lvl w:ilvl="2">
       <w:start w:val="1"/>
       <w:numFmt w:val="lowerRoman"/>
       <w:lvlText w:val="%3."/>
@@ -1245,7 +2164,7 @@
         <w:ind w:left="1800" w:hanging="180"/>
       </w:pPr>
     </w:lvl>
-    <w:lvl w:ilvl="3" w:tplc="0409000F" w:tentative="1">
+    <w:lvl w:ilvl="3">
       <w:start w:val="1"/>
       <w:numFmt w:val="decimal"/>
       <w:lvlText w:val="%4."/>
@@ -1254,7 +2173,7 @@
         <w:ind w:left="2520" w:hanging="360"/>
       </w:pPr>
     </w:lvl>
-    <w:lvl w:ilvl="4" w:tplc="04090019" w:tentative="1">
+    <w:lvl w:ilvl="4">
       <w:start w:val="1"/>
       <w:numFmt w:val="lowerLetter"/>
       <w:lvlText w:val="%5."/>
@@ -1263,7 +2182,7 @@
         <w:ind w:left="3240" w:hanging="360"/>
       </w:pPr>
     </w:lvl>
-    <w:lvl w:ilvl="5" w:tplc="0409001B" w:tentative="1">
+    <w:lvl w:ilvl="5">
       <w:start w:val="1"/>
       <w:numFmt w:val="lowerRoman"/>
       <w:lvlText w:val="%6."/>
@@ -1272,7 +2191,7 @@
         <w:ind w:left="3960" w:hanging="180"/>
       </w:pPr>
     </w:lvl>
-    <w:lvl w:ilvl="6" w:tplc="0409000F" w:tentative="1">
+    <w:lvl w:ilvl="6">
       <w:start w:val="1"/>
       <w:numFmt w:val="decimal"/>
       <w:lvlText w:val="%7."/>
@@ -1281,7 +2200,7 @@
         <w:ind w:left="4680" w:hanging="360"/>
       </w:pPr>
     </w:lvl>
-    <w:lvl w:ilvl="7" w:tplc="04090019" w:tentative="1">
+    <w:lvl w:ilvl="7">
       <w:start w:val="1"/>
       <w:numFmt w:val="lowerLetter"/>
       <w:lvlText w:val="%8."/>
@@ -1290,7 +2209,7 @@
         <w:ind w:left="5400" w:hanging="360"/>
       </w:pPr>
     </w:lvl>
-    <w:lvl w:ilvl="8" w:tplc="0409001B" w:tentative="1">
+    <w:lvl w:ilvl="8">
       <w:start w:val="1"/>
       <w:numFmt w:val="lowerRoman"/>
       <w:lvlText w:val="%9."/>
@@ -1300,18 +2219,113 @@
       </w:pPr>
     </w:lvl>
   </w:abstractNum>
+  <w:abstractNum w:abstractNumId="2">
+    <w:lvl w:ilvl="0">
+      <w:start w:val="1"/>
+      <w:numFmt w:val="none"/>
+      <w:suff w:val="nothing"/>
+      <w:lvlText w:val=""/>
+      <w:lvlJc w:val="left"/>
+      <w:pPr>
+        <w:ind w:left="0" w:hanging="0"/>
+      </w:pPr>
+    </w:lvl>
+    <w:lvl w:ilvl="1">
+      <w:start w:val="1"/>
+      <w:numFmt w:val="none"/>
+      <w:suff w:val="nothing"/>
+      <w:lvlText w:val=""/>
+      <w:lvlJc w:val="left"/>
+      <w:pPr>
+        <w:ind w:left="0" w:hanging="0"/>
+      </w:pPr>
+    </w:lvl>
+    <w:lvl w:ilvl="2">
+      <w:start w:val="1"/>
+      <w:numFmt w:val="none"/>
+      <w:suff w:val="nothing"/>
+      <w:lvlText w:val=""/>
+      <w:lvlJc w:val="left"/>
+      <w:pPr>
+        <w:ind w:left="0" w:hanging="0"/>
+      </w:pPr>
+    </w:lvl>
+    <w:lvl w:ilvl="3">
+      <w:start w:val="1"/>
+      <w:numFmt w:val="none"/>
+      <w:suff w:val="nothing"/>
+      <w:lvlText w:val=""/>
+      <w:lvlJc w:val="left"/>
+      <w:pPr>
+        <w:ind w:left="0" w:hanging="0"/>
+      </w:pPr>
+    </w:lvl>
+    <w:lvl w:ilvl="4">
+      <w:start w:val="1"/>
+      <w:numFmt w:val="none"/>
+      <w:suff w:val="nothing"/>
+      <w:lvlText w:val=""/>
+      <w:lvlJc w:val="left"/>
+      <w:pPr>
+        <w:ind w:left="0" w:hanging="0"/>
+      </w:pPr>
+    </w:lvl>
+    <w:lvl w:ilvl="5">
+      <w:start w:val="1"/>
+      <w:numFmt w:val="none"/>
+      <w:suff w:val="nothing"/>
+      <w:lvlText w:val=""/>
+      <w:lvlJc w:val="left"/>
+      <w:pPr>
+        <w:ind w:left="0" w:hanging="0"/>
+      </w:pPr>
+    </w:lvl>
+    <w:lvl w:ilvl="6">
+      <w:start w:val="1"/>
+      <w:numFmt w:val="none"/>
+      <w:suff w:val="nothing"/>
+      <w:lvlText w:val=""/>
+      <w:lvlJc w:val="left"/>
+      <w:pPr>
+        <w:ind w:left="0" w:hanging="0"/>
+      </w:pPr>
+    </w:lvl>
+    <w:lvl w:ilvl="7">
+      <w:start w:val="1"/>
+      <w:numFmt w:val="none"/>
+      <w:suff w:val="nothing"/>
+      <w:lvlText w:val=""/>
+      <w:lvlJc w:val="left"/>
+      <w:pPr>
+        <w:ind w:left="0" w:hanging="0"/>
+      </w:pPr>
+    </w:lvl>
+    <w:lvl w:ilvl="8">
+      <w:start w:val="1"/>
+      <w:numFmt w:val="none"/>
+      <w:suff w:val="nothing"/>
+      <w:lvlText w:val=""/>
+      <w:lvlJc w:val="left"/>
+      <w:pPr>
+        <w:ind w:left="0" w:hanging="0"/>
+      </w:pPr>
+    </w:lvl>
+  </w:abstractNum>
   <w:num w:numId="1">
-    <w:abstractNumId w:val="0"/>
+    <w:abstractNumId w:val="1"/>
+  </w:num>
+  <w:num w:numId="2">
+    <w:abstractNumId w:val="2"/>
   </w:num>
 </w:numbering>
 </file>
 
 <file path=word/styles.xml><?xml version="1.0" encoding="utf-8"?>
-<w:styles xmlns:mc="http://schemas.openxmlformats.org/markup-compatibility/2006" xmlns:r="http://schemas.openxmlformats.org/officeDocument/2006/relationships" xmlns:w="http://schemas.openxmlformats.org/wordprocessingml/2006/main" xmlns:w14="http://schemas.microsoft.com/office/word/2010/wordml" xmlns:w15="http://schemas.microsoft.com/office/word/2012/wordml" xmlns:w16cex="http://schemas.microsoft.com/office/word/2018/wordml/cex" xmlns:w16cid="http://schemas.microsoft.com/office/word/2016/wordml/cid" xmlns:w16="http://schemas.microsoft.com/office/word/2018/wordml" xmlns:w16se="http://schemas.microsoft.com/office/word/2015/wordml/symex" mc:Ignorable="w14 w15 w16se w16cid w16 w16cex">
+<w:styles xmlns:w="http://schemas.openxmlformats.org/wordprocessingml/2006/main" xmlns:w14="http://schemas.microsoft.com/office/word/2010/wordml" xmlns:mc="http://schemas.openxmlformats.org/markup-compatibility/2006" mc:Ignorable="w14">
   <w:docDefaults>
     <w:rPrDefault>
       <w:rPr>
-        <w:rFonts w:asciiTheme="minorHAnsi" w:eastAsiaTheme="minorHAnsi" w:hAnsiTheme="minorHAnsi" w:cstheme="minorBidi"/>
+        <w:rFonts w:ascii="Calibri" w:hAnsi="Calibri" w:eastAsia="Calibri" w:cs="" w:asciiTheme="minorHAnsi" w:cstheme="minorBidi" w:eastAsiaTheme="minorHAnsi" w:hAnsiTheme="minorHAnsi"/>
         <w:sz w:val="22"/>
         <w:szCs w:val="22"/>
         <w:lang w:val="en-US" w:eastAsia="en-US" w:bidi="ar-SA"/>
@@ -1319,21 +2333,21 @@
     </w:rPrDefault>
     <w:pPrDefault>
       <w:pPr>
-        <w:spacing w:after="160" w:line="259" w:lineRule="auto"/>
+        <w:suppressAutoHyphens w:val="true"/>
       </w:pPr>
     </w:pPrDefault>
   </w:docDefaults>
   <w:latentStyles w:defLockedState="0" w:defUIPriority="99" w:defSemiHidden="0" w:defUnhideWhenUsed="0" w:defQFormat="0" w:count="376">
     <w:lsdException w:name="Normal" w:uiPriority="0" w:qFormat="1"/>
     <w:lsdException w:name="heading 1" w:uiPriority="9" w:qFormat="1"/>
-    <w:lsdException w:name="heading 2" w:semiHidden="1" w:uiPriority="9" w:unhideWhenUsed="1" w:qFormat="1"/>
-    <w:lsdException w:name="heading 3" w:semiHidden="1" w:uiPriority="9" w:unhideWhenUsed="1" w:qFormat="1"/>
-    <w:lsdException w:name="heading 4" w:semiHidden="1" w:uiPriority="9" w:unhideWhenUsed="1" w:qFormat="1"/>
-    <w:lsdException w:name="heading 5" w:semiHidden="1" w:uiPriority="9" w:unhideWhenUsed="1" w:qFormat="1"/>
-    <w:lsdException w:name="heading 6" w:semiHidden="1" w:uiPriority="9" w:unhideWhenUsed="1" w:qFormat="1"/>
-    <w:lsdException w:name="heading 7" w:semiHidden="1" w:uiPriority="9" w:unhideWhenUsed="1" w:qFormat="1"/>
-    <w:lsdException w:name="heading 8" w:semiHidden="1" w:uiPriority="9" w:unhideWhenUsed="1" w:qFormat="1"/>
-    <w:lsdException w:name="heading 9" w:semiHidden="1" w:uiPriority="9" w:unhideWhenUsed="1" w:qFormat="1"/>
+    <w:lsdException w:name="heading 2" w:uiPriority="9" w:semiHidden="1" w:unhideWhenUsed="1" w:qFormat="1"/>
+    <w:lsdException w:name="heading 3" w:uiPriority="9" w:semiHidden="1" w:unhideWhenUsed="1" w:qFormat="1"/>
+    <w:lsdException w:name="heading 4" w:uiPriority="9" w:semiHidden="1" w:unhideWhenUsed="1" w:qFormat="1"/>
+    <w:lsdException w:name="heading 5" w:uiPriority="9" w:semiHidden="1" w:unhideWhenUsed="1" w:qFormat="1"/>
+    <w:lsdException w:name="heading 6" w:uiPriority="9" w:semiHidden="1" w:unhideWhenUsed="1" w:qFormat="1"/>
+    <w:lsdException w:name="heading 7" w:uiPriority="9" w:semiHidden="1" w:unhideWhenUsed="1" w:qFormat="1"/>
+    <w:lsdException w:name="heading 8" w:uiPriority="9" w:semiHidden="1" w:unhideWhenUsed="1" w:qFormat="1"/>
+    <w:lsdException w:name="heading 9" w:uiPriority="9" w:semiHidden="1" w:unhideWhenUsed="1" w:qFormat="1"/>
     <w:lsdException w:name="index 1" w:semiHidden="1" w:unhideWhenUsed="1"/>
     <w:lsdException w:name="index 2" w:semiHidden="1" w:unhideWhenUsed="1"/>
     <w:lsdException w:name="index 3" w:semiHidden="1" w:unhideWhenUsed="1"/>
@@ -1343,22 +2357,22 @@
     <w:lsdException w:name="index 7" w:semiHidden="1" w:unhideWhenUsed="1"/>
     <w:lsdException w:name="index 8" w:semiHidden="1" w:unhideWhenUsed="1"/>
     <w:lsdException w:name="index 9" w:semiHidden="1" w:unhideWhenUsed="1"/>
-    <w:lsdException w:name="toc 1" w:semiHidden="1" w:uiPriority="39" w:unhideWhenUsed="1"/>
-    <w:lsdException w:name="toc 2" w:semiHidden="1" w:uiPriority="39" w:unhideWhenUsed="1"/>
-    <w:lsdException w:name="toc 3" w:semiHidden="1" w:uiPriority="39" w:unhideWhenUsed="1"/>
-    <w:lsdException w:name="toc 4" w:semiHidden="1" w:uiPriority="39" w:unhideWhenUsed="1"/>
-    <w:lsdException w:name="toc 5" w:semiHidden="1" w:uiPriority="39" w:unhideWhenUsed="1"/>
-    <w:lsdException w:name="toc 6" w:semiHidden="1" w:uiPriority="39" w:unhideWhenUsed="1"/>
-    <w:lsdException w:name="toc 7" w:semiHidden="1" w:uiPriority="39" w:unhideWhenUsed="1"/>
-    <w:lsdException w:name="toc 8" w:semiHidden="1" w:uiPriority="39" w:unhideWhenUsed="1"/>
-    <w:lsdException w:name="toc 9" w:semiHidden="1" w:uiPriority="39" w:unhideWhenUsed="1"/>
+    <w:lsdException w:name="toc 1" w:uiPriority="39" w:semiHidden="1" w:unhideWhenUsed="1"/>
+    <w:lsdException w:name="toc 2" w:uiPriority="39" w:semiHidden="1" w:unhideWhenUsed="1"/>
+    <w:lsdException w:name="toc 3" w:uiPriority="39" w:semiHidden="1" w:unhideWhenUsed="1"/>
+    <w:lsdException w:name="toc 4" w:uiPriority="39" w:semiHidden="1" w:unhideWhenUsed="1"/>
+    <w:lsdException w:name="toc 5" w:uiPriority="39" w:semiHidden="1" w:unhideWhenUsed="1"/>
+    <w:lsdException w:name="toc 6" w:uiPriority="39" w:semiHidden="1" w:unhideWhenUsed="1"/>
+    <w:lsdException w:name="toc 7" w:uiPriority="39" w:semiHidden="1" w:unhideWhenUsed="1"/>
+    <w:lsdException w:name="toc 8" w:uiPriority="39" w:semiHidden="1" w:unhideWhenUsed="1"/>
+    <w:lsdException w:name="toc 9" w:uiPriority="39" w:semiHidden="1" w:unhideWhenUsed="1"/>
     <w:lsdException w:name="Normal Indent" w:semiHidden="1" w:unhideWhenUsed="1"/>
     <w:lsdException w:name="footnote text" w:semiHidden="1" w:unhideWhenUsed="1"/>
     <w:lsdException w:name="annotation text" w:semiHidden="1" w:unhideWhenUsed="1"/>
     <w:lsdException w:name="header" w:semiHidden="1" w:unhideWhenUsed="1"/>
     <w:lsdException w:name="footer" w:semiHidden="1" w:unhideWhenUsed="1"/>
     <w:lsdException w:name="index heading" w:semiHidden="1" w:unhideWhenUsed="1"/>
-    <w:lsdException w:name="caption" w:semiHidden="1" w:uiPriority="35" w:unhideWhenUsed="1" w:qFormat="1"/>
+    <w:lsdException w:name="caption" w:uiPriority="35" w:semiHidden="1" w:unhideWhenUsed="1" w:qFormat="1"/>
     <w:lsdException w:name="table of figures" w:semiHidden="1" w:unhideWhenUsed="1"/>
     <w:lsdException w:name="envelope address" w:semiHidden="1" w:unhideWhenUsed="1"/>
     <w:lsdException w:name="envelope return" w:semiHidden="1" w:unhideWhenUsed="1"/>
@@ -1389,7 +2403,7 @@
     <w:lsdException w:name="Title" w:uiPriority="10" w:qFormat="1"/>
     <w:lsdException w:name="Closing" w:semiHidden="1" w:unhideWhenUsed="1"/>
     <w:lsdException w:name="Signature" w:semiHidden="1" w:unhideWhenUsed="1"/>
-    <w:lsdException w:name="Default Paragraph Font" w:semiHidden="1" w:uiPriority="1" w:unhideWhenUsed="1"/>
+    <w:lsdException w:name="Default Paragraph Font" w:uiPriority="1" w:semiHidden="1" w:unhideWhenUsed="1"/>
     <w:lsdException w:name="Body Text" w:semiHidden="1" w:unhideWhenUsed="1"/>
     <w:lsdException w:name="Body Text Indent" w:semiHidden="1" w:unhideWhenUsed="1"/>
     <w:lsdException w:name="List Continue" w:semiHidden="1" w:unhideWhenUsed="1"/>
@@ -1589,8 +2603,8 @@
     <w:lsdException w:name="Subtle Reference" w:uiPriority="31" w:qFormat="1"/>
     <w:lsdException w:name="Intense Reference" w:uiPriority="32" w:qFormat="1"/>
     <w:lsdException w:name="Book Title" w:uiPriority="33" w:qFormat="1"/>
-    <w:lsdException w:name="Bibliography" w:semiHidden="1" w:uiPriority="37" w:unhideWhenUsed="1"/>
-    <w:lsdException w:name="TOC Heading" w:semiHidden="1" w:uiPriority="39" w:unhideWhenUsed="1" w:qFormat="1"/>
+    <w:lsdException w:name="Bibliography" w:uiPriority="37" w:semiHidden="1" w:unhideWhenUsed="1"/>
+    <w:lsdException w:name="TOC Heading" w:uiPriority="39" w:semiHidden="1" w:unhideWhenUsed="1" w:qFormat="1"/>
     <w:lsdException w:name="Plain Table 1" w:uiPriority="41"/>
     <w:lsdException w:name="Plain Table 2" w:uiPriority="42"/>
     <w:lsdException w:name="Plain Table 3" w:uiPriority="43"/>
@@ -1701,15 +2715,168 @@
     <w:lsdException w:name="Unresolved Mention" w:semiHidden="1" w:unhideWhenUsed="1"/>
     <w:lsdException w:name="Smart Link" w:semiHidden="1" w:unhideWhenUsed="1"/>
   </w:latentStyles>
-  <w:style w:type="paragraph" w:default="1" w:styleId="Normal">
+  <w:style w:type="paragraph" w:styleId="Normal" w:default="1">
     <w:name w:val="Normal"/>
     <w:qFormat/>
+    <w:pPr>
+      <w:widowControl/>
+      <w:bidi w:val="0"/>
+      <w:spacing w:lineRule="auto" w:line="259" w:before="0" w:after="160"/>
+      <w:jc w:val="left"/>
+    </w:pPr>
+    <w:rPr>
+      <w:rFonts w:ascii="Calibri" w:hAnsi="Calibri" w:eastAsia="Calibri" w:cs="" w:asciiTheme="minorHAnsi" w:cstheme="minorBidi" w:eastAsiaTheme="minorHAnsi" w:hAnsiTheme="minorHAnsi"/>
+      <w:color w:val="auto"/>
+      <w:kern w:val="0"/>
+      <w:sz w:val="22"/>
+      <w:szCs w:val="22"/>
+      <w:lang w:val="en-US" w:eastAsia="en-US" w:bidi="ar-SA"/>
+    </w:rPr>
   </w:style>
-  <w:style w:type="character" w:default="1" w:styleId="DefaultParagraphFont">
+  <w:style w:type="character" w:styleId="DefaultParagraphFont" w:default="1">
     <w:name w:val="Default Paragraph Font"/>
     <w:uiPriority w:val="1"/>
     <w:semiHidden/>
     <w:unhideWhenUsed/>
+    <w:qFormat/>
+    <w:rPr/>
+  </w:style>
+  <w:style w:type="character" w:styleId="HeaderChar" w:customStyle="1">
+    <w:name w:val="Header Char"/>
+    <w:basedOn w:val="DefaultParagraphFont"/>
+    <w:link w:val="Header"/>
+    <w:uiPriority w:val="99"/>
+    <w:qFormat/>
+    <w:rsid w:val="006204f3"/>
+    <w:rPr/>
+  </w:style>
+  <w:style w:type="character" w:styleId="FooterChar" w:customStyle="1">
+    <w:name w:val="Footer Char"/>
+    <w:basedOn w:val="DefaultParagraphFont"/>
+    <w:link w:val="Footer"/>
+    <w:uiPriority w:val="99"/>
+    <w:qFormat/>
+    <w:rsid w:val="006204f3"/>
+    <w:rPr/>
+  </w:style>
+  <w:style w:type="paragraph" w:styleId="Heading">
+    <w:name w:val="Heading"/>
+    <w:basedOn w:val="Normal"/>
+    <w:next w:val="TextBody"/>
+    <w:qFormat/>
+    <w:pPr>
+      <w:keepNext w:val="true"/>
+      <w:spacing w:before="240" w:after="120"/>
+    </w:pPr>
+    <w:rPr>
+      <w:rFonts w:ascii="Liberation Sans" w:hAnsi="Liberation Sans" w:eastAsia="Noto Sans CJK SC" w:cs="Droid Sans Devanagari"/>
+      <w:sz w:val="28"/>
+      <w:szCs w:val="28"/>
+    </w:rPr>
+  </w:style>
+  <w:style w:type="paragraph" w:styleId="TextBody">
+    <w:name w:val="Body Text"/>
+    <w:basedOn w:val="Normal"/>
+    <w:pPr>
+      <w:spacing w:lineRule="auto" w:line="276" w:before="0" w:after="140"/>
+    </w:pPr>
+    <w:rPr/>
+  </w:style>
+  <w:style w:type="paragraph" w:styleId="List">
+    <w:name w:val="List"/>
+    <w:basedOn w:val="TextBody"/>
+    <w:pPr/>
+    <w:rPr>
+      <w:rFonts w:cs="Droid Sans Devanagari"/>
+    </w:rPr>
+  </w:style>
+  <w:style w:type="paragraph" w:styleId="Caption">
+    <w:name w:val="Caption"/>
+    <w:basedOn w:val="Normal"/>
+    <w:qFormat/>
+    <w:pPr>
+      <w:suppressLineNumbers/>
+      <w:spacing w:before="120" w:after="120"/>
+    </w:pPr>
+    <w:rPr>
+      <w:rFonts w:cs="Droid Sans Devanagari"/>
+      <w:i/>
+      <w:iCs/>
+      <w:sz w:val="24"/>
+      <w:szCs w:val="24"/>
+    </w:rPr>
+  </w:style>
+  <w:style w:type="paragraph" w:styleId="Index">
+    <w:name w:val="Index"/>
+    <w:basedOn w:val="Normal"/>
+    <w:qFormat/>
+    <w:pPr>
+      <w:suppressLineNumbers/>
+    </w:pPr>
+    <w:rPr>
+      <w:rFonts w:cs="Droid Sans Devanagari"/>
+    </w:rPr>
+  </w:style>
+  <w:style w:type="paragraph" w:styleId="HeaderandFooter">
+    <w:name w:val="Header and Footer"/>
+    <w:basedOn w:val="Normal"/>
+    <w:qFormat/>
+    <w:pPr/>
+    <w:rPr/>
+  </w:style>
+  <w:style w:type="paragraph" w:styleId="Header">
+    <w:name w:val="Header"/>
+    <w:basedOn w:val="Normal"/>
+    <w:link w:val="HeaderChar"/>
+    <w:uiPriority w:val="99"/>
+    <w:unhideWhenUsed/>
+    <w:rsid w:val="006204f3"/>
+    <w:pPr>
+      <w:tabs>
+        <w:tab w:val="clear" w:pos="720"/>
+        <w:tab w:val="center" w:pos="4680" w:leader="none"/>
+        <w:tab w:val="right" w:pos="9360" w:leader="none"/>
+      </w:tabs>
+      <w:spacing w:lineRule="auto" w:line="240" w:before="0" w:after="0"/>
+    </w:pPr>
+    <w:rPr/>
+  </w:style>
+  <w:style w:type="paragraph" w:styleId="Footer">
+    <w:name w:val="Footer"/>
+    <w:basedOn w:val="Normal"/>
+    <w:link w:val="FooterChar"/>
+    <w:uiPriority w:val="99"/>
+    <w:unhideWhenUsed/>
+    <w:rsid w:val="006204f3"/>
+    <w:pPr>
+      <w:tabs>
+        <w:tab w:val="clear" w:pos="720"/>
+        <w:tab w:val="center" w:pos="4680" w:leader="none"/>
+        <w:tab w:val="right" w:pos="9360" w:leader="none"/>
+      </w:tabs>
+      <w:spacing w:lineRule="auto" w:line="240" w:before="0" w:after="0"/>
+    </w:pPr>
+    <w:rPr/>
+  </w:style>
+  <w:style w:type="paragraph" w:styleId="ListParagraph">
+    <w:name w:val="List Paragraph"/>
+    <w:basedOn w:val="Normal"/>
+    <w:uiPriority w:val="34"/>
+    <w:qFormat/>
+    <w:rsid w:val="00fb40cb"/>
+    <w:pPr>
+      <w:spacing w:before="0" w:after="160"/>
+      <w:ind w:left="720" w:hanging="0"/>
+      <w:contextualSpacing/>
+    </w:pPr>
+    <w:rPr/>
+  </w:style>
+  <w:style w:type="numbering" w:styleId="NoList" w:default="1">
+    <w:name w:val="No List"/>
+    <w:uiPriority w:val="99"/>
+    <w:semiHidden/>
+    <w:unhideWhenUsed/>
+    <w:qFormat/>
   </w:style>
   <w:style w:type="table" w:default="1" w:styleId="TableNormal">
     <w:name w:val="Normal Table"/>
@@ -1726,85 +2893,24 @@
       </w:tblCellMar>
     </w:tblPr>
   </w:style>
-  <w:style w:type="numbering" w:default="1" w:styleId="NoList">
-    <w:name w:val="No List"/>
-    <w:uiPriority w:val="99"/>
-    <w:semiHidden/>
-    <w:unhideWhenUsed/>
-  </w:style>
-  <w:style w:type="paragraph" w:styleId="Header">
-    <w:name w:val="header"/>
-    <w:basedOn w:val="Normal"/>
-    <w:link w:val="HeaderChar"/>
-    <w:uiPriority w:val="99"/>
-    <w:unhideWhenUsed/>
-    <w:rsid w:val="006204F3"/>
-    <w:pPr>
-      <w:tabs>
-        <w:tab w:val="center" w:pos="4680"/>
-        <w:tab w:val="right" w:pos="9360"/>
-      </w:tabs>
-      <w:spacing w:after="0" w:line="240" w:lineRule="auto"/>
-    </w:pPr>
-  </w:style>
-  <w:style w:type="character" w:customStyle="1" w:styleId="HeaderChar">
-    <w:name w:val="Header Char"/>
-    <w:basedOn w:val="DefaultParagraphFont"/>
-    <w:link w:val="Header"/>
-    <w:uiPriority w:val="99"/>
-    <w:rsid w:val="006204F3"/>
-  </w:style>
-  <w:style w:type="paragraph" w:styleId="Footer">
-    <w:name w:val="footer"/>
-    <w:basedOn w:val="Normal"/>
-    <w:link w:val="FooterChar"/>
-    <w:uiPriority w:val="99"/>
-    <w:unhideWhenUsed/>
-    <w:rsid w:val="006204F3"/>
-    <w:pPr>
-      <w:tabs>
-        <w:tab w:val="center" w:pos="4680"/>
-        <w:tab w:val="right" w:pos="9360"/>
-      </w:tabs>
-      <w:spacing w:after="0" w:line="240" w:lineRule="auto"/>
-    </w:pPr>
-  </w:style>
-  <w:style w:type="character" w:customStyle="1" w:styleId="FooterChar">
-    <w:name w:val="Footer Char"/>
-    <w:basedOn w:val="DefaultParagraphFont"/>
-    <w:link w:val="Footer"/>
-    <w:uiPriority w:val="99"/>
-    <w:rsid w:val="006204F3"/>
-  </w:style>
   <w:style w:type="table" w:styleId="TableGrid">
     <w:name w:val="Table Grid"/>
     <w:basedOn w:val="TableNormal"/>
     <w:uiPriority w:val="39"/>
-    <w:rsid w:val="006204F3"/>
+    <w:rsid w:val="006204f3"/>
     <w:pPr>
       <w:spacing w:after="0" w:line="240" w:lineRule="auto"/>
     </w:pPr>
     <w:tblPr>
       <w:tblBorders>
-        <w:top w:val="single" w:sz="4" w:space="0" w:color="auto"/>
-        <w:left w:val="single" w:sz="4" w:space="0" w:color="auto"/>
-        <w:bottom w:val="single" w:sz="4" w:space="0" w:color="auto"/>
-        <w:right w:val="single" w:sz="4" w:space="0" w:color="auto"/>
-        <w:insideH w:val="single" w:sz="4" w:space="0" w:color="auto"/>
-        <w:insideV w:val="single" w:sz="4" w:space="0" w:color="auto"/>
+        <w:top w:val="single" w:color="auto" w:sz="4" w:space="0"/>
+        <w:left w:val="single" w:color="auto" w:sz="4" w:space="0"/>
+        <w:bottom w:val="single" w:color="auto" w:sz="4" w:space="0"/>
+        <w:right w:val="single" w:color="auto" w:sz="4" w:space="0"/>
+        <w:insideH w:val="single" w:color="auto" w:sz="4" w:space="0"/>
+        <w:insideV w:val="single" w:color="auto" w:sz="4" w:space="0"/>
       </w:tblBorders>
     </w:tblPr>
-  </w:style>
-  <w:style w:type="paragraph" w:styleId="ListParagraph">
-    <w:name w:val="List Paragraph"/>
-    <w:basedOn w:val="Normal"/>
-    <w:uiPriority w:val="34"/>
-    <w:qFormat/>
-    <w:rsid w:val="00FB40CB"/>
-    <w:pPr>
-      <w:ind w:left="720"/>
-      <w:contextualSpacing/>
-    </w:pPr>
   </w:style>
 </w:styles>
 </file>

</xml_diff>

<commit_message>
Finish Conservation of Momentum lab
</commit_message>
<xml_diff>
--- a/labs/Week 4/Simulated Conservation of Momentum Lab.docx
+++ b/labs/Week 4/Simulated Conservation of Momentum Lab.docx
@@ -120,8 +120,8 @@
         <w:gridCol w:w="1558"/>
         <w:gridCol w:w="1558"/>
         <w:gridCol w:w="1557"/>
-        <w:gridCol w:w="1560"/>
-        <w:gridCol w:w="1558"/>
+        <w:gridCol w:w="1561"/>
+        <w:gridCol w:w="1557"/>
       </w:tblGrid>
       <w:tr>
         <w:trPr/>
@@ -199,7 +199,7 @@
         </w:tc>
         <w:tc>
           <w:tcPr>
-            <w:tcW w:w="1560" w:type="dxa"/>
+            <w:tcW w:w="1561" w:type="dxa"/>
             <w:tcBorders/>
             <w:shd w:color="auto" w:fill="2F5496" w:themeFill="accent1" w:themeFillShade="bf" w:val="clear"/>
           </w:tcPr>
@@ -217,7 +217,7 @@
         </w:tc>
         <w:tc>
           <w:tcPr>
-            <w:tcW w:w="1558" w:type="dxa"/>
+            <w:tcW w:w="1557" w:type="dxa"/>
             <w:tcBorders/>
             <w:shd w:color="auto" w:fill="2F5496" w:themeFill="accent1" w:themeFillShade="bf" w:val="clear"/>
           </w:tcPr>
@@ -306,7 +306,7 @@
         </w:tc>
         <w:tc>
           <w:tcPr>
-            <w:tcW w:w="1560" w:type="dxa"/>
+            <w:tcW w:w="1561" w:type="dxa"/>
             <w:tcBorders/>
           </w:tcPr>
           <w:p>
@@ -323,7 +323,7 @@
         </w:tc>
         <w:tc>
           <w:tcPr>
-            <w:tcW w:w="1558" w:type="dxa"/>
+            <w:tcW w:w="1557" w:type="dxa"/>
             <w:tcBorders/>
           </w:tcPr>
           <w:p>
@@ -411,7 +411,7 @@
         </w:tc>
         <w:tc>
           <w:tcPr>
-            <w:tcW w:w="1560" w:type="dxa"/>
+            <w:tcW w:w="1561" w:type="dxa"/>
             <w:tcBorders/>
           </w:tcPr>
           <w:p>
@@ -428,7 +428,7 @@
         </w:tc>
         <w:tc>
           <w:tcPr>
-            <w:tcW w:w="1558" w:type="dxa"/>
+            <w:tcW w:w="1557" w:type="dxa"/>
             <w:tcBorders/>
           </w:tcPr>
           <w:p>
@@ -468,7 +468,7 @@
         </w:tc>
         <w:tc>
           <w:tcPr>
-            <w:tcW w:w="1560" w:type="dxa"/>
+            <w:tcW w:w="1561" w:type="dxa"/>
             <w:tcBorders/>
           </w:tcPr>
           <w:p>
@@ -485,7 +485,7 @@
         </w:tc>
         <w:tc>
           <w:tcPr>
-            <w:tcW w:w="1558" w:type="dxa"/>
+            <w:tcW w:w="1557" w:type="dxa"/>
             <w:tcBorders/>
           </w:tcPr>
           <w:p>
@@ -553,8 +553,8 @@
         <w:gridCol w:w="1558"/>
         <w:gridCol w:w="1558"/>
         <w:gridCol w:w="1557"/>
-        <w:gridCol w:w="1560"/>
-        <w:gridCol w:w="1558"/>
+        <w:gridCol w:w="1561"/>
+        <w:gridCol w:w="1557"/>
       </w:tblGrid>
       <w:tr>
         <w:trPr/>
@@ -632,7 +632,7 @@
         </w:tc>
         <w:tc>
           <w:tcPr>
-            <w:tcW w:w="1560" w:type="dxa"/>
+            <w:tcW w:w="1561" w:type="dxa"/>
             <w:tcBorders/>
             <w:shd w:color="auto" w:fill="2F5496" w:themeFill="accent1" w:themeFillShade="bf" w:val="clear"/>
           </w:tcPr>
@@ -650,7 +650,7 @@
         </w:tc>
         <w:tc>
           <w:tcPr>
-            <w:tcW w:w="1558" w:type="dxa"/>
+            <w:tcW w:w="1557" w:type="dxa"/>
             <w:tcBorders/>
             <w:shd w:color="auto" w:fill="2F5496" w:themeFill="accent1" w:themeFillShade="bf" w:val="clear"/>
           </w:tcPr>
@@ -739,7 +739,7 @@
         </w:tc>
         <w:tc>
           <w:tcPr>
-            <w:tcW w:w="1560" w:type="dxa"/>
+            <w:tcW w:w="1561" w:type="dxa"/>
             <w:tcBorders/>
           </w:tcPr>
           <w:p>
@@ -756,7 +756,7 @@
         </w:tc>
         <w:tc>
           <w:tcPr>
-            <w:tcW w:w="1558" w:type="dxa"/>
+            <w:tcW w:w="1557" w:type="dxa"/>
             <w:tcBorders/>
           </w:tcPr>
           <w:p>
@@ -844,7 +844,7 @@
         </w:tc>
         <w:tc>
           <w:tcPr>
-            <w:tcW w:w="1560" w:type="dxa"/>
+            <w:tcW w:w="1561" w:type="dxa"/>
             <w:tcBorders/>
           </w:tcPr>
           <w:p>
@@ -861,7 +861,7 @@
         </w:tc>
         <w:tc>
           <w:tcPr>
-            <w:tcW w:w="1558" w:type="dxa"/>
+            <w:tcW w:w="1557" w:type="dxa"/>
             <w:tcBorders/>
           </w:tcPr>
           <w:p>
@@ -901,7 +901,7 @@
         </w:tc>
         <w:tc>
           <w:tcPr>
-            <w:tcW w:w="1560" w:type="dxa"/>
+            <w:tcW w:w="1561" w:type="dxa"/>
             <w:tcBorders/>
           </w:tcPr>
           <w:p>
@@ -918,7 +918,7 @@
         </w:tc>
         <w:tc>
           <w:tcPr>
-            <w:tcW w:w="1558" w:type="dxa"/>
+            <w:tcW w:w="1557" w:type="dxa"/>
             <w:tcBorders/>
           </w:tcPr>
           <w:p>
@@ -986,8 +986,8 @@
         <w:gridCol w:w="1558"/>
         <w:gridCol w:w="1558"/>
         <w:gridCol w:w="1557"/>
-        <w:gridCol w:w="1560"/>
-        <w:gridCol w:w="1558"/>
+        <w:gridCol w:w="1561"/>
+        <w:gridCol w:w="1557"/>
       </w:tblGrid>
       <w:tr>
         <w:trPr/>
@@ -1065,7 +1065,7 @@
         </w:tc>
         <w:tc>
           <w:tcPr>
-            <w:tcW w:w="1560" w:type="dxa"/>
+            <w:tcW w:w="1561" w:type="dxa"/>
             <w:tcBorders/>
             <w:shd w:color="auto" w:fill="2F5496" w:themeFill="accent1" w:themeFillShade="bf" w:val="clear"/>
           </w:tcPr>
@@ -1083,7 +1083,7 @@
         </w:tc>
         <w:tc>
           <w:tcPr>
-            <w:tcW w:w="1558" w:type="dxa"/>
+            <w:tcW w:w="1557" w:type="dxa"/>
             <w:tcBorders/>
             <w:shd w:color="auto" w:fill="2F5496" w:themeFill="accent1" w:themeFillShade="bf" w:val="clear"/>
           </w:tcPr>
@@ -1172,7 +1172,7 @@
         </w:tc>
         <w:tc>
           <w:tcPr>
-            <w:tcW w:w="1560" w:type="dxa"/>
+            <w:tcW w:w="1561" w:type="dxa"/>
             <w:tcBorders/>
           </w:tcPr>
           <w:p>
@@ -1189,7 +1189,7 @@
         </w:tc>
         <w:tc>
           <w:tcPr>
-            <w:tcW w:w="1558" w:type="dxa"/>
+            <w:tcW w:w="1557" w:type="dxa"/>
             <w:tcBorders/>
           </w:tcPr>
           <w:p>
@@ -1277,7 +1277,7 @@
         </w:tc>
         <w:tc>
           <w:tcPr>
-            <w:tcW w:w="1560" w:type="dxa"/>
+            <w:tcW w:w="1561" w:type="dxa"/>
             <w:tcBorders/>
           </w:tcPr>
           <w:p>
@@ -1294,7 +1294,7 @@
         </w:tc>
         <w:tc>
           <w:tcPr>
-            <w:tcW w:w="1558" w:type="dxa"/>
+            <w:tcW w:w="1557" w:type="dxa"/>
             <w:tcBorders/>
           </w:tcPr>
           <w:p>
@@ -1334,7 +1334,7 @@
         </w:tc>
         <w:tc>
           <w:tcPr>
-            <w:tcW w:w="1560" w:type="dxa"/>
+            <w:tcW w:w="1561" w:type="dxa"/>
             <w:tcBorders/>
           </w:tcPr>
           <w:p>
@@ -1351,7 +1351,7 @@
         </w:tc>
         <w:tc>
           <w:tcPr>
-            <w:tcW w:w="1558" w:type="dxa"/>
+            <w:tcW w:w="1557" w:type="dxa"/>
             <w:tcBorders/>
           </w:tcPr>
           <w:p>
@@ -1419,8 +1419,8 @@
         <w:gridCol w:w="1558"/>
         <w:gridCol w:w="1558"/>
         <w:gridCol w:w="1557"/>
-        <w:gridCol w:w="1560"/>
-        <w:gridCol w:w="1558"/>
+        <w:gridCol w:w="1561"/>
+        <w:gridCol w:w="1557"/>
       </w:tblGrid>
       <w:tr>
         <w:trPr/>
@@ -1498,7 +1498,7 @@
         </w:tc>
         <w:tc>
           <w:tcPr>
-            <w:tcW w:w="1560" w:type="dxa"/>
+            <w:tcW w:w="1561" w:type="dxa"/>
             <w:tcBorders/>
             <w:shd w:color="auto" w:fill="2F5496" w:themeFill="accent1" w:themeFillShade="bf" w:val="clear"/>
           </w:tcPr>
@@ -1516,7 +1516,7 @@
         </w:tc>
         <w:tc>
           <w:tcPr>
-            <w:tcW w:w="1558" w:type="dxa"/>
+            <w:tcW w:w="1557" w:type="dxa"/>
             <w:tcBorders/>
             <w:shd w:color="auto" w:fill="2F5496" w:themeFill="accent1" w:themeFillShade="bf" w:val="clear"/>
           </w:tcPr>
@@ -1582,11 +1582,7 @@
             </w:pPr>
             <w:r>
               <w:rPr/>
-              <w:t>2</w:t>
-            </w:r>
-            <w:r>
-              <w:rPr/>
-              <w:t>0</w:t>
+              <w:t>20</w:t>
             </w:r>
           </w:p>
         </w:tc>
@@ -1609,7 +1605,7 @@
         </w:tc>
         <w:tc>
           <w:tcPr>
-            <w:tcW w:w="1560" w:type="dxa"/>
+            <w:tcW w:w="1561" w:type="dxa"/>
             <w:tcBorders/>
           </w:tcPr>
           <w:p>
@@ -1626,7 +1622,7 @@
         </w:tc>
         <w:tc>
           <w:tcPr>
-            <w:tcW w:w="1558" w:type="dxa"/>
+            <w:tcW w:w="1557" w:type="dxa"/>
             <w:tcBorders/>
           </w:tcPr>
           <w:p>
@@ -1674,11 +1670,7 @@
             </w:pPr>
             <w:r>
               <w:rPr/>
-              <w:t>5</w:t>
-            </w:r>
-            <w:r>
-              <w:rPr/>
-              <w:t>0</w:t>
+              <w:t>50</w:t>
             </w:r>
           </w:p>
         </w:tc>
@@ -1718,7 +1710,7 @@
         </w:tc>
         <w:tc>
           <w:tcPr>
-            <w:tcW w:w="1560" w:type="dxa"/>
+            <w:tcW w:w="1561" w:type="dxa"/>
             <w:tcBorders/>
           </w:tcPr>
           <w:p>
@@ -1735,7 +1727,7 @@
         </w:tc>
         <w:tc>
           <w:tcPr>
-            <w:tcW w:w="1558" w:type="dxa"/>
+            <w:tcW w:w="1557" w:type="dxa"/>
             <w:tcBorders/>
           </w:tcPr>
           <w:p>
@@ -1775,7 +1767,7 @@
         </w:tc>
         <w:tc>
           <w:tcPr>
-            <w:tcW w:w="1560" w:type="dxa"/>
+            <w:tcW w:w="1561" w:type="dxa"/>
             <w:tcBorders/>
           </w:tcPr>
           <w:p>
@@ -1792,7 +1784,7 @@
         </w:tc>
         <w:tc>
           <w:tcPr>
-            <w:tcW w:w="1558" w:type="dxa"/>
+            <w:tcW w:w="1557" w:type="dxa"/>
             <w:tcBorders/>
           </w:tcPr>
           <w:p>
@@ -1823,6 +1815,25 @@
           <w:sz w:val="32"/>
           <w:szCs w:val="32"/>
         </w:rPr>
+      </w:r>
+    </w:p>
+    <w:p>
+      <w:pPr>
+        <w:pStyle w:val="Normal"/>
+        <w:ind w:firstLine="720"/>
+        <w:rPr>
+          <w:b/>
+          <w:b/>
+          <w:bCs/>
+          <w:sz w:val="32"/>
+          <w:szCs w:val="32"/>
+        </w:rPr>
+      </w:pPr>
+      <w:r>
+        <w:rPr/>
+      </w:r>
+      <w:r>
+        <w:br w:type="page"/>
       </w:r>
     </w:p>
     <w:p>
@@ -1868,33 +1879,19 @@
       </w:pPr>
       <w:r>
         <w:rPr/>
-      </w:r>
-    </w:p>
-    <w:p>
-      <w:pPr>
-        <w:pStyle w:val="Normal"/>
-        <w:rPr/>
-      </w:pPr>
-      <w:r>
-        <w:rPr/>
-      </w:r>
-    </w:p>
-    <w:p>
-      <w:pPr>
-        <w:pStyle w:val="Normal"/>
-        <w:rPr/>
-      </w:pPr>
-      <w:r>
-        <w:rPr/>
-      </w:r>
-    </w:p>
-    <w:p>
-      <w:pPr>
-        <w:pStyle w:val="Normal"/>
-        <w:rPr/>
-      </w:pPr>
-      <w:r>
-        <w:rPr/>
+        <w:drawing>
+          <wp:inline distT="0" distB="0" distL="0" distR="0">
+            <wp:extent cx="6697980" cy="3404235"/>
+            <wp:effectExtent l="0" t="0" r="0" b="0"/>
+            <wp:docPr id="1" name="Object1"/>
+            <wp:cNvGraphicFramePr/>
+            <a:graphic xmlns:a="http://schemas.openxmlformats.org/drawingml/2006/main">
+              <a:graphicData uri="http://schemas.openxmlformats.org/drawingml/2006/chart">
+                <c:chart xmlns:c="http://schemas.openxmlformats.org/drawingml/2006/chart" xmlns:r="http://schemas.openxmlformats.org/officeDocument/2006/relationships" r:id="rId2"/>
+              </a:graphicData>
+            </a:graphic>
+          </wp:inline>
+        </w:drawing>
       </w:r>
     </w:p>
     <w:p>
@@ -1918,15 +1915,7 @@
       </w:pPr>
       <w:r>
         <w:rPr/>
-      </w:r>
-    </w:p>
-    <w:p>
-      <w:pPr>
-        <w:pStyle w:val="Normal"/>
-        <w:rPr/>
-      </w:pPr>
-      <w:r>
-        <w:rPr/>
+        <w:t>The graph shows us that the momntum is conserved.</w:t>
       </w:r>
     </w:p>
     <w:p>
@@ -1959,42 +1948,7 @@
       </w:pPr>
       <w:r>
         <w:rPr/>
-      </w:r>
-    </w:p>
-    <w:p>
-      <w:pPr>
-        <w:pStyle w:val="Normal"/>
-        <w:rPr/>
-      </w:pPr>
-      <w:r>
-        <w:rPr/>
-      </w:r>
-    </w:p>
-    <w:p>
-      <w:pPr>
-        <w:pStyle w:val="Normal"/>
-        <w:rPr/>
-      </w:pPr>
-      <w:r>
-        <w:rPr/>
-      </w:r>
-    </w:p>
-    <w:p>
-      <w:pPr>
-        <w:pStyle w:val="Normal"/>
-        <w:rPr/>
-      </w:pPr>
-      <w:r>
-        <w:rPr/>
-      </w:r>
-    </w:p>
-    <w:p>
-      <w:pPr>
-        <w:pStyle w:val="Normal"/>
-        <w:rPr/>
-      </w:pPr>
-      <w:r>
-        <w:rPr/>
+        <w:t xml:space="preserve">We se that as the momentum of one ball decreases, the momewntum of the other ball increases by the same amount. </w:t>
       </w:r>
     </w:p>
     <w:p>
@@ -2027,6 +1981,7 @@
       </w:pPr>
       <w:r>
         <w:rPr/>
+        <w:t>Yes the ball with smaller mass can have the same momentum as a larger mass if it is travelling at a greater speed.</w:t>
       </w:r>
     </w:p>
     <w:p>
@@ -2036,25 +1991,31 @@
       </w:pPr>
       <w:r>
         <w:rPr/>
+        <w:t>This is because momentum is defined as follows:</w:t>
       </w:r>
-    </w:p>
-    <w:p>
-      <w:pPr>
-        <w:pStyle w:val="Normal"/>
-        <w:rPr/>
-      </w:pPr>
       <w:r>
         <w:rPr/>
       </w:r>
-    </w:p>
-    <w:p>
-      <w:pPr>
-        <w:pStyle w:val="Normal"/>
-        <w:rPr/>
-      </w:pPr>
-      <w:r>
-        <w:rPr/>
-      </w:r>
+      <m:oMath xmlns:m="http://schemas.openxmlformats.org/officeDocument/2006/math">
+        <m:r>
+          <w:rPr>
+            <w:rFonts w:ascii="Cambria Math" w:hAnsi="Cambria Math"/>
+          </w:rPr>
+          <m:t xml:space="preserve">p</m:t>
+        </m:r>
+        <m:r>
+          <w:rPr>
+            <w:rFonts w:ascii="Cambria Math" w:hAnsi="Cambria Math"/>
+          </w:rPr>
+          <m:t xml:space="preserve">=</m:t>
+        </m:r>
+        <m:r>
+          <w:rPr>
+            <w:rFonts w:ascii="Cambria Math" w:hAnsi="Cambria Math"/>
+          </w:rPr>
+          <m:t xml:space="preserve">mv</m:t>
+        </m:r>
+      </m:oMath>
     </w:p>
     <w:p>
       <w:pPr>
@@ -2090,10 +2051,11 @@
       </w:pPr>
       <w:r>
         <w:rPr/>
+        <w:t>From an engineering or numerical perspective, conserved quantities help solve equations with just final and initial states as opposed to the path used to get to those states. From a theoritical perspective, a conserved property indicates a deeper symmetry in the physical system (noether's theorem).</w:t>
       </w:r>
     </w:p>
     <w:sectPr>
-      <w:headerReference w:type="default" r:id="rId2"/>
+      <w:headerReference w:type="default" r:id="rId3"/>
       <w:type w:val="nextPage"/>
       <w:pgSz w:w="12240" w:h="15840"/>
       <w:pgMar w:left="1440" w:right="1440" w:header="720" w:top="1440" w:footer="0" w:bottom="1440" w:gutter="0"/>
@@ -2326,7 +2288,6 @@
     <w:rPrDefault>
       <w:rPr>
         <w:rFonts w:ascii="Calibri" w:hAnsi="Calibri" w:eastAsia="Calibri" w:cs="" w:asciiTheme="minorHAnsi" w:cstheme="minorBidi" w:eastAsiaTheme="minorHAnsi" w:hAnsiTheme="minorHAnsi"/>
-        <w:sz w:val="22"/>
         <w:szCs w:val="22"/>
         <w:lang w:val="en-US" w:eastAsia="en-US" w:bidi="ar-SA"/>
       </w:rPr>
@@ -2720,6 +2681,7 @@
     <w:qFormat/>
     <w:pPr>
       <w:widowControl/>
+      <w:suppressAutoHyphens w:val="true"/>
       <w:bidi w:val="0"/>
       <w:spacing w:lineRule="auto" w:line="259" w:before="0" w:after="160"/>
       <w:jc w:val="left"/>
@@ -2913,6 +2875,740 @@
     </w:tblPr>
   </w:style>
 </w:styles>
+</file>
+
+<file path=word/charts/chart1.xml><?xml version="1.0" encoding="utf-8"?>
+<c:chartSpace xmlns:c="http://schemas.openxmlformats.org/drawingml/2006/chart" xmlns:a="http://schemas.openxmlformats.org/drawingml/2006/main" xmlns:r="http://schemas.openxmlformats.org/officeDocument/2006/relationships">
+  <c:lang val="en-US"/>
+  <c:roundedCorners val="0"/>
+  <c:chart>
+    <c:title>
+      <c:tx>
+        <c:rich>
+          <a:bodyPr rot="0"/>
+          <a:lstStyle/>
+          <a:p>
+            <a:pPr>
+              <a:defRPr b="0" sz="1300" spc="-1" strike="noStrike">
+                <a:latin typeface="Arial"/>
+              </a:defRPr>
+            </a:pPr>
+            <a:r>
+              <a:rPr b="0" sz="1300" spc="-1" strike="noStrike">
+                <a:latin typeface="Arial"/>
+              </a:rPr>
+              <a:t>Conservation of Momentum
+Trial 4</a:t>
+            </a:r>
+          </a:p>
+        </c:rich>
+      </c:tx>
+      <c:overlay val="0"/>
+      <c:spPr>
+        <a:noFill/>
+        <a:ln>
+          <a:noFill/>
+        </a:ln>
+      </c:spPr>
+    </c:title>
+    <c:autoTitleDeleted val="0"/>
+    <c:plotArea>
+      <c:scatterChart>
+        <c:scatterStyle val="lineMarker"/>
+        <c:varyColors val="0"/>
+        <c:ser>
+          <c:idx val="0"/>
+          <c:order val="0"/>
+          <c:tx>
+            <c:strRef>
+              <c:f>label 1</c:f>
+              <c:strCache>
+                <c:ptCount val="1"/>
+                <c:pt idx="0">
+                  <c:v>Ball #1 Px (kg m/s)</c:v>
+                </c:pt>
+              </c:strCache>
+            </c:strRef>
+          </c:tx>
+          <c:spPr>
+            <a:solidFill>
+              <a:srgbClr val="004586"/>
+            </a:solidFill>
+            <a:ln w="28800">
+              <a:solidFill>
+                <a:srgbClr val="004586"/>
+              </a:solidFill>
+              <a:round/>
+            </a:ln>
+          </c:spPr>
+          <c:marker>
+            <c:symbol val="square"/>
+            <c:size val="8"/>
+            <c:spPr>
+              <a:solidFill>
+                <a:srgbClr val="004586"/>
+              </a:solidFill>
+            </c:spPr>
+          </c:marker>
+          <c:dLbls>
+            <c:txPr>
+              <a:bodyPr/>
+              <a:lstStyle/>
+              <a:p>
+                <a:pPr>
+                  <a:defRPr b="0" sz="1000" spc="-1" strike="noStrike">
+                    <a:latin typeface="Arial"/>
+                  </a:defRPr>
+                </a:pPr>
+              </a:p>
+            </c:txPr>
+            <c:showLegendKey val="0"/>
+            <c:showVal val="0"/>
+            <c:showCatName val="0"/>
+            <c:showSerName val="0"/>
+            <c:showPercent val="0"/>
+            <c:separator> </c:separator>
+            <c:showLeaderLines val="0"/>
+          </c:dLbls>
+          <c:xVal>
+            <c:numRef>
+              <c:f>0</c:f>
+              <c:numCache>
+                <c:formatCode>General</c:formatCode>
+                <c:ptCount val="30"/>
+                <c:pt idx="0">
+                  <c:v>0</c:v>
+                </c:pt>
+                <c:pt idx="1">
+                  <c:v>0.078</c:v>
+                </c:pt>
+                <c:pt idx="2">
+                  <c:v>0.172</c:v>
+                </c:pt>
+                <c:pt idx="3">
+                  <c:v>0.235</c:v>
+                </c:pt>
+                <c:pt idx="4">
+                  <c:v>0.297</c:v>
+                </c:pt>
+                <c:pt idx="5">
+                  <c:v>0.376</c:v>
+                </c:pt>
+                <c:pt idx="6">
+                  <c:v>0.454</c:v>
+                </c:pt>
+                <c:pt idx="7">
+                  <c:v>0.532</c:v>
+                </c:pt>
+                <c:pt idx="8">
+                  <c:v>0.595</c:v>
+                </c:pt>
+                <c:pt idx="9">
+                  <c:v>0.657</c:v>
+                </c:pt>
+                <c:pt idx="10">
+                  <c:v>0.719</c:v>
+                </c:pt>
+                <c:pt idx="11">
+                  <c:v>0.782</c:v>
+                </c:pt>
+                <c:pt idx="12">
+                  <c:v>0.845</c:v>
+                </c:pt>
+                <c:pt idx="13">
+                  <c:v>0.907</c:v>
+                </c:pt>
+                <c:pt idx="14">
+                  <c:v>0.97</c:v>
+                </c:pt>
+                <c:pt idx="15">
+                  <c:v>1.048</c:v>
+                </c:pt>
+                <c:pt idx="16">
+                  <c:v>1.109</c:v>
+                </c:pt>
+                <c:pt idx="17">
+                  <c:v>1.172</c:v>
+                </c:pt>
+                <c:pt idx="18">
+                  <c:v>1.251</c:v>
+                </c:pt>
+                <c:pt idx="19">
+                  <c:v>1.329</c:v>
+                </c:pt>
+                <c:pt idx="20">
+                  <c:v>1.408</c:v>
+                </c:pt>
+                <c:pt idx="21">
+                  <c:v>1.5</c:v>
+                </c:pt>
+                <c:pt idx="22">
+                  <c:v>1.579</c:v>
+                </c:pt>
+                <c:pt idx="23">
+                  <c:v>1.658</c:v>
+                </c:pt>
+                <c:pt idx="24">
+                  <c:v>1.75</c:v>
+                </c:pt>
+                <c:pt idx="25">
+                  <c:v>1.843</c:v>
+                </c:pt>
+                <c:pt idx="26">
+                  <c:v>1.906</c:v>
+                </c:pt>
+                <c:pt idx="27">
+                  <c:v>1.986</c:v>
+                </c:pt>
+                <c:pt idx="28">
+                  <c:v>2.048</c:v>
+                </c:pt>
+                <c:pt idx="29">
+                  <c:v>2.062</c:v>
+                </c:pt>
+              </c:numCache>
+            </c:numRef>
+          </c:xVal>
+          <c:yVal>
+            <c:numRef>
+              <c:f>1</c:f>
+              <c:numCache>
+                <c:formatCode>General</c:formatCode>
+                <c:ptCount val="30"/>
+                <c:pt idx="0">
+                  <c:v>100</c:v>
+                </c:pt>
+                <c:pt idx="1">
+                  <c:v>100</c:v>
+                </c:pt>
+                <c:pt idx="2">
+                  <c:v>100</c:v>
+                </c:pt>
+                <c:pt idx="3">
+                  <c:v>100</c:v>
+                </c:pt>
+                <c:pt idx="4">
+                  <c:v>100</c:v>
+                </c:pt>
+                <c:pt idx="5">
+                  <c:v>13.6364</c:v>
+                </c:pt>
+                <c:pt idx="6">
+                  <c:v>13.6364</c:v>
+                </c:pt>
+                <c:pt idx="7">
+                  <c:v>13.6364</c:v>
+                </c:pt>
+                <c:pt idx="8">
+                  <c:v>13.6364</c:v>
+                </c:pt>
+                <c:pt idx="9">
+                  <c:v>13.6364</c:v>
+                </c:pt>
+                <c:pt idx="10">
+                  <c:v>13.6364</c:v>
+                </c:pt>
+                <c:pt idx="11">
+                  <c:v>13.6364</c:v>
+                </c:pt>
+                <c:pt idx="12">
+                  <c:v>13.6364</c:v>
+                </c:pt>
+                <c:pt idx="13">
+                  <c:v>13.6364</c:v>
+                </c:pt>
+                <c:pt idx="14">
+                  <c:v>13.6364</c:v>
+                </c:pt>
+                <c:pt idx="15">
+                  <c:v>13.6364</c:v>
+                </c:pt>
+                <c:pt idx="16">
+                  <c:v>13.6364</c:v>
+                </c:pt>
+                <c:pt idx="17">
+                  <c:v>13.6364</c:v>
+                </c:pt>
+                <c:pt idx="18">
+                  <c:v>13.6364</c:v>
+                </c:pt>
+                <c:pt idx="19">
+                  <c:v>13.6364</c:v>
+                </c:pt>
+                <c:pt idx="20">
+                  <c:v>13.6364</c:v>
+                </c:pt>
+                <c:pt idx="21">
+                  <c:v>13.6364</c:v>
+                </c:pt>
+                <c:pt idx="22">
+                  <c:v>13.6364</c:v>
+                </c:pt>
+                <c:pt idx="23">
+                  <c:v>13.6364</c:v>
+                </c:pt>
+                <c:pt idx="24">
+                  <c:v>13.6364</c:v>
+                </c:pt>
+                <c:pt idx="25">
+                  <c:v>13.6364</c:v>
+                </c:pt>
+                <c:pt idx="26">
+                  <c:v>13.6364</c:v>
+                </c:pt>
+                <c:pt idx="27">
+                  <c:v>13.6364</c:v>
+                </c:pt>
+                <c:pt idx="28">
+                  <c:v>13.6364</c:v>
+                </c:pt>
+                <c:pt idx="29">
+                  <c:v>13.6364</c:v>
+                </c:pt>
+              </c:numCache>
+            </c:numRef>
+          </c:yVal>
+          <c:smooth val="0"/>
+        </c:ser>
+        <c:ser>
+          <c:idx val="1"/>
+          <c:order val="1"/>
+          <c:tx>
+            <c:strRef>
+              <c:f>label 2</c:f>
+              <c:strCache>
+                <c:ptCount val="1"/>
+                <c:pt idx="0">
+                  <c:v>Ball #2 Px (kg m/s)</c:v>
+                </c:pt>
+              </c:strCache>
+            </c:strRef>
+          </c:tx>
+          <c:spPr>
+            <a:solidFill>
+              <a:srgbClr val="ff420e"/>
+            </a:solidFill>
+            <a:ln w="28800">
+              <a:solidFill>
+                <a:srgbClr val="ff420e"/>
+              </a:solidFill>
+              <a:round/>
+            </a:ln>
+          </c:spPr>
+          <c:marker>
+            <c:symbol val="diamond"/>
+            <c:size val="8"/>
+            <c:spPr>
+              <a:solidFill>
+                <a:srgbClr val="ff420e"/>
+              </a:solidFill>
+            </c:spPr>
+          </c:marker>
+          <c:dLbls>
+            <c:txPr>
+              <a:bodyPr/>
+              <a:lstStyle/>
+              <a:p>
+                <a:pPr>
+                  <a:defRPr b="0" sz="1000" spc="-1" strike="noStrike">
+                    <a:latin typeface="Arial"/>
+                  </a:defRPr>
+                </a:pPr>
+              </a:p>
+            </c:txPr>
+            <c:showLegendKey val="0"/>
+            <c:showVal val="0"/>
+            <c:showCatName val="0"/>
+            <c:showSerName val="0"/>
+            <c:showPercent val="0"/>
+            <c:separator> </c:separator>
+            <c:showLeaderLines val="0"/>
+          </c:dLbls>
+          <c:xVal>
+            <c:numRef>
+              <c:f>0</c:f>
+              <c:numCache>
+                <c:formatCode>General</c:formatCode>
+                <c:ptCount val="30"/>
+                <c:pt idx="0">
+                  <c:v>0</c:v>
+                </c:pt>
+                <c:pt idx="1">
+                  <c:v>0.078</c:v>
+                </c:pt>
+                <c:pt idx="2">
+                  <c:v>0.172</c:v>
+                </c:pt>
+                <c:pt idx="3">
+                  <c:v>0.235</c:v>
+                </c:pt>
+                <c:pt idx="4">
+                  <c:v>0.297</c:v>
+                </c:pt>
+                <c:pt idx="5">
+                  <c:v>0.376</c:v>
+                </c:pt>
+                <c:pt idx="6">
+                  <c:v>0.454</c:v>
+                </c:pt>
+                <c:pt idx="7">
+                  <c:v>0.532</c:v>
+                </c:pt>
+                <c:pt idx="8">
+                  <c:v>0.595</c:v>
+                </c:pt>
+                <c:pt idx="9">
+                  <c:v>0.657</c:v>
+                </c:pt>
+                <c:pt idx="10">
+                  <c:v>0.719</c:v>
+                </c:pt>
+                <c:pt idx="11">
+                  <c:v>0.782</c:v>
+                </c:pt>
+                <c:pt idx="12">
+                  <c:v>0.845</c:v>
+                </c:pt>
+                <c:pt idx="13">
+                  <c:v>0.907</c:v>
+                </c:pt>
+                <c:pt idx="14">
+                  <c:v>0.97</c:v>
+                </c:pt>
+                <c:pt idx="15">
+                  <c:v>1.048</c:v>
+                </c:pt>
+                <c:pt idx="16">
+                  <c:v>1.109</c:v>
+                </c:pt>
+                <c:pt idx="17">
+                  <c:v>1.172</c:v>
+                </c:pt>
+                <c:pt idx="18">
+                  <c:v>1.251</c:v>
+                </c:pt>
+                <c:pt idx="19">
+                  <c:v>1.329</c:v>
+                </c:pt>
+                <c:pt idx="20">
+                  <c:v>1.408</c:v>
+                </c:pt>
+                <c:pt idx="21">
+                  <c:v>1.5</c:v>
+                </c:pt>
+                <c:pt idx="22">
+                  <c:v>1.579</c:v>
+                </c:pt>
+                <c:pt idx="23">
+                  <c:v>1.658</c:v>
+                </c:pt>
+                <c:pt idx="24">
+                  <c:v>1.75</c:v>
+                </c:pt>
+                <c:pt idx="25">
+                  <c:v>1.843</c:v>
+                </c:pt>
+                <c:pt idx="26">
+                  <c:v>1.906</c:v>
+                </c:pt>
+                <c:pt idx="27">
+                  <c:v>1.986</c:v>
+                </c:pt>
+                <c:pt idx="28">
+                  <c:v>2.048</c:v>
+                </c:pt>
+                <c:pt idx="29">
+                  <c:v>2.062</c:v>
+                </c:pt>
+              </c:numCache>
+            </c:numRef>
+          </c:xVal>
+          <c:yVal>
+            <c:numRef>
+              <c:f>2</c:f>
+              <c:numCache>
+                <c:formatCode>General</c:formatCode>
+                <c:ptCount val="30"/>
+                <c:pt idx="0">
+                  <c:v>50</c:v>
+                </c:pt>
+                <c:pt idx="1">
+                  <c:v>50</c:v>
+                </c:pt>
+                <c:pt idx="2">
+                  <c:v>50</c:v>
+                </c:pt>
+                <c:pt idx="3">
+                  <c:v>50</c:v>
+                </c:pt>
+                <c:pt idx="4">
+                  <c:v>50</c:v>
+                </c:pt>
+                <c:pt idx="5">
+                  <c:v>136.3636</c:v>
+                </c:pt>
+                <c:pt idx="6">
+                  <c:v>136.3636</c:v>
+                </c:pt>
+                <c:pt idx="7">
+                  <c:v>136.3636</c:v>
+                </c:pt>
+                <c:pt idx="8">
+                  <c:v>136.3636</c:v>
+                </c:pt>
+                <c:pt idx="9">
+                  <c:v>136.3636</c:v>
+                </c:pt>
+                <c:pt idx="10">
+                  <c:v>136.3636</c:v>
+                </c:pt>
+                <c:pt idx="11">
+                  <c:v>136.3636</c:v>
+                </c:pt>
+                <c:pt idx="12">
+                  <c:v>136.3636</c:v>
+                </c:pt>
+                <c:pt idx="13">
+                  <c:v>136.3636</c:v>
+                </c:pt>
+                <c:pt idx="14">
+                  <c:v>136.3636</c:v>
+                </c:pt>
+                <c:pt idx="15">
+                  <c:v>136.3636</c:v>
+                </c:pt>
+                <c:pt idx="16">
+                  <c:v>136.3636</c:v>
+                </c:pt>
+                <c:pt idx="17">
+                  <c:v>136.3636</c:v>
+                </c:pt>
+                <c:pt idx="18">
+                  <c:v>136.3636</c:v>
+                </c:pt>
+                <c:pt idx="19">
+                  <c:v>136.3636</c:v>
+                </c:pt>
+                <c:pt idx="20">
+                  <c:v>136.3636</c:v>
+                </c:pt>
+                <c:pt idx="21">
+                  <c:v>136.3636</c:v>
+                </c:pt>
+                <c:pt idx="22">
+                  <c:v>136.3636</c:v>
+                </c:pt>
+                <c:pt idx="23">
+                  <c:v>136.3636</c:v>
+                </c:pt>
+                <c:pt idx="24">
+                  <c:v>136.3636</c:v>
+                </c:pt>
+                <c:pt idx="25">
+                  <c:v>136.3636</c:v>
+                </c:pt>
+                <c:pt idx="26">
+                  <c:v>136.3636</c:v>
+                </c:pt>
+                <c:pt idx="27">
+                  <c:v>136.3636</c:v>
+                </c:pt>
+                <c:pt idx="28">
+                  <c:v>136.3636</c:v>
+                </c:pt>
+                <c:pt idx="29">
+                  <c:v>136.3636</c:v>
+                </c:pt>
+              </c:numCache>
+            </c:numRef>
+          </c:yVal>
+          <c:smooth val="0"/>
+        </c:ser>
+        <c:axId val="53294541"/>
+        <c:axId val="49431734"/>
+      </c:scatterChart>
+      <c:valAx>
+        <c:axId val="53294541"/>
+        <c:scaling>
+          <c:orientation val="minMax"/>
+        </c:scaling>
+        <c:delete val="0"/>
+        <c:axPos val="b"/>
+        <c:majorGridlines>
+          <c:spPr>
+            <a:ln>
+              <a:solidFill>
+                <a:srgbClr val="b3b3b3"/>
+              </a:solidFill>
+            </a:ln>
+          </c:spPr>
+        </c:majorGridlines>
+        <c:title>
+          <c:tx>
+            <c:rich>
+              <a:bodyPr rot="0"/>
+              <a:lstStyle/>
+              <a:p>
+                <a:pPr>
+                  <a:defRPr b="0" sz="900" spc="-1" strike="noStrike">
+                    <a:latin typeface="Arial"/>
+                  </a:defRPr>
+                </a:pPr>
+                <a:r>
+                  <a:rPr b="0" sz="900" spc="-1" strike="noStrike">
+                    <a:latin typeface="Arial"/>
+                  </a:rPr>
+                  <a:t>time (sec)</a:t>
+                </a:r>
+              </a:p>
+            </c:rich>
+          </c:tx>
+          <c:overlay val="0"/>
+          <c:spPr>
+            <a:noFill/>
+            <a:ln>
+              <a:noFill/>
+            </a:ln>
+          </c:spPr>
+        </c:title>
+        <c:numFmt formatCode="General" sourceLinked="0"/>
+        <c:majorTickMark val="out"/>
+        <c:minorTickMark val="none"/>
+        <c:tickLblPos val="nextTo"/>
+        <c:spPr>
+          <a:ln>
+            <a:solidFill>
+              <a:srgbClr val="b3b3b3"/>
+            </a:solidFill>
+          </a:ln>
+        </c:spPr>
+        <c:txPr>
+          <a:bodyPr/>
+          <a:lstStyle/>
+          <a:p>
+            <a:pPr>
+              <a:defRPr b="0" sz="1000" spc="-1" strike="noStrike">
+                <a:latin typeface="Arial"/>
+              </a:defRPr>
+            </a:pPr>
+          </a:p>
+        </c:txPr>
+        <c:crossAx val="49431734"/>
+        <c:crosses val="autoZero"/>
+        <c:crossBetween val="midCat"/>
+      </c:valAx>
+      <c:valAx>
+        <c:axId val="49431734"/>
+        <c:scaling>
+          <c:orientation val="minMax"/>
+        </c:scaling>
+        <c:delete val="0"/>
+        <c:axPos val="l"/>
+        <c:majorGridlines>
+          <c:spPr>
+            <a:ln>
+              <a:solidFill>
+                <a:srgbClr val="b3b3b3"/>
+              </a:solidFill>
+            </a:ln>
+          </c:spPr>
+        </c:majorGridlines>
+        <c:title>
+          <c:tx>
+            <c:rich>
+              <a:bodyPr rot="-5400000"/>
+              <a:lstStyle/>
+              <a:p>
+                <a:pPr>
+                  <a:defRPr b="0" sz="900" spc="-1" strike="noStrike">
+                    <a:latin typeface="Arial"/>
+                  </a:defRPr>
+                </a:pPr>
+                <a:r>
+                  <a:rPr b="0" sz="900" spc="-1" strike="noStrike">
+                    <a:latin typeface="Arial"/>
+                  </a:rPr>
+                  <a:t>momentum (kg m/s)</a:t>
+                </a:r>
+              </a:p>
+            </c:rich>
+          </c:tx>
+          <c:overlay val="0"/>
+          <c:spPr>
+            <a:noFill/>
+            <a:ln>
+              <a:noFill/>
+            </a:ln>
+          </c:spPr>
+        </c:title>
+        <c:numFmt formatCode="General" sourceLinked="0"/>
+        <c:majorTickMark val="out"/>
+        <c:minorTickMark val="none"/>
+        <c:tickLblPos val="nextTo"/>
+        <c:spPr>
+          <a:ln>
+            <a:solidFill>
+              <a:srgbClr val="b3b3b3"/>
+            </a:solidFill>
+          </a:ln>
+        </c:spPr>
+        <c:txPr>
+          <a:bodyPr/>
+          <a:lstStyle/>
+          <a:p>
+            <a:pPr>
+              <a:defRPr b="0" sz="1000" spc="-1" strike="noStrike">
+                <a:latin typeface="Arial"/>
+              </a:defRPr>
+            </a:pPr>
+          </a:p>
+        </c:txPr>
+        <c:crossAx val="53294541"/>
+        <c:crosses val="autoZero"/>
+        <c:crossBetween val="midCat"/>
+      </c:valAx>
+      <c:spPr>
+        <a:noFill/>
+        <a:ln>
+          <a:solidFill>
+            <a:srgbClr val="b3b3b3"/>
+          </a:solidFill>
+        </a:ln>
+      </c:spPr>
+    </c:plotArea>
+    <c:legend>
+      <c:legendPos val="r"/>
+      <c:overlay val="0"/>
+      <c:spPr>
+        <a:noFill/>
+        <a:ln>
+          <a:noFill/>
+        </a:ln>
+      </c:spPr>
+      <c:txPr>
+        <a:bodyPr/>
+        <a:lstStyle/>
+        <a:p>
+          <a:pPr>
+            <a:defRPr b="0" sz="1000" spc="-1" strike="noStrike">
+              <a:latin typeface="Arial"/>
+            </a:defRPr>
+          </a:pPr>
+        </a:p>
+      </c:txPr>
+    </c:legend>
+    <c:plotVisOnly val="1"/>
+    <c:dispBlanksAs val="span"/>
+  </c:chart>
+  <c:spPr>
+    <a:solidFill>
+      <a:srgbClr val="ffffff"/>
+    </a:solidFill>
+    <a:ln>
+      <a:noFill/>
+    </a:ln>
+  </c:spPr>
+</c:chartSpace>
 </file>
 
 <file path=word/theme/theme1.xml><?xml version="1.0" encoding="utf-8"?>

</xml_diff>